<commit_message>
Ruteo estatico y configuracion de las interfaces
</commit_message>
<xml_diff>
--- a/Manual.docx
+++ b/Manual.docx
@@ -25,8 +25,8 @@
         <w:tblLook w:val="04A0" w:firstRow="1" w:lastRow="0" w:firstColumn="1" w:lastColumn="0" w:noHBand="0" w:noVBand="1"/>
       </w:tblPr>
       <w:tblGrid>
-        <w:gridCol w:w="2771"/>
-        <w:gridCol w:w="4860"/>
+        <w:gridCol w:w="2767"/>
+        <w:gridCol w:w="4864"/>
       </w:tblGrid>
       <w:tr>
         <w:trPr>
@@ -159,7 +159,6 @@
               </w:rPr>
               <w:t xml:space="preserve"> Andoni </w:t>
             </w:r>
-            <w:proofErr w:type="spellStart"/>
             <w:r>
               <w:rPr>
                 <w:rFonts w:ascii="Arial" w:eastAsia="Times New Roman" w:hAnsi="Arial" w:cs="Arial"/>
@@ -168,9 +167,8 @@
                 <w:szCs w:val="22"/>
                 <w:lang w:eastAsia="es-GT"/>
               </w:rPr>
-              <w:t>Ramirez</w:t>
-            </w:r>
-            <w:proofErr w:type="spellEnd"/>
+              <w:t>Ramírez</w:t>
+            </w:r>
             <w:r>
               <w:rPr>
                 <w:rFonts w:ascii="Arial" w:eastAsia="Times New Roman" w:hAnsi="Arial" w:cs="Arial"/>
@@ -383,82 +381,184 @@
         <w:t>SUBNETEO</w:t>
       </w:r>
       <w:r>
-        <w:t xml:space="preserve">   192.168.100.0 /24</w:t>
+        <w:t xml:space="preserve">   </w:t>
+      </w:r>
+      <w:r>
+        <w:rPr>
+          <w:b/>
+          <w:bCs/>
+        </w:rPr>
+        <w:t>192.168.100.0 /24</w:t>
+      </w:r>
+      <w:r>
+        <w:rPr>
+          <w:b/>
+          <w:bCs/>
+        </w:rPr>
+        <w:t xml:space="preserve"> </w:t>
+      </w:r>
+      <w:r>
+        <w:t>(</w:t>
+      </w:r>
+      <w:r>
+        <w:t>Clase C</w:t>
+      </w:r>
+      <w:r>
+        <w:t>)</w:t>
       </w:r>
     </w:p>
     <w:p>
-      <w:r>
-        <w:t>2^</w:t>
-      </w:r>
-      <w:r>
-        <w:t>3</w:t>
-      </w:r>
-      <w:r>
-        <w:t xml:space="preserve"> – 2 = </w:t>
-      </w:r>
-      <w:r>
-        <w:t>6</w:t>
-      </w:r>
+      <w:pPr>
+        <w:rPr>
+          <w:b/>
+          <w:bCs/>
+        </w:rPr>
+      </w:pPr>
     </w:p>
     <w:p>
       <w:r>
-        <w:t>BINARIO = 11111111.11111111.11111111.11</w:t>
-      </w:r>
-      <w:r>
-        <w:t>1</w:t>
-      </w:r>
-      <w:r>
-        <w:t>0</w:t>
-      </w:r>
-      <w:r>
-        <w:t>0</w:t>
-      </w:r>
-      <w:r>
-        <w:t>000</w:t>
+        <w:t xml:space="preserve">4 subredes </w:t>
       </w:r>
     </w:p>
     <w:p>
       <w:r>
-        <w:t>DECIMAL = 25</w:t>
-      </w:r>
-      <w:r>
-        <w:t>5</w:t>
-      </w:r>
-      <w:r>
-        <w:t>,255,255,</w:t>
-      </w:r>
-      <w:r>
-        <w:t>224</w:t>
+        <w:t xml:space="preserve">2^n = </w:t>
+      </w:r>
+      <w:r>
+        <w:t>4</w:t>
+      </w:r>
+      <w:r>
+        <w:t xml:space="preserve"> </w:t>
+      </w:r>
+      <w:r>
+        <w:sym w:font="Wingdings" w:char="F0E0"/>
+      </w:r>
+      <w:r>
+        <w:t xml:space="preserve"> </w:t>
+      </w:r>
+      <w:proofErr w:type="spellStart"/>
+      <w:r>
+        <w:t>Ln</w:t>
+      </w:r>
+      <w:proofErr w:type="spellEnd"/>
+      <w:r>
+        <w:t>(</w:t>
+      </w:r>
+      <w:proofErr w:type="gramStart"/>
+      <w:r>
+        <w:t>4)/</w:t>
+      </w:r>
+      <w:proofErr w:type="spellStart"/>
+      <w:proofErr w:type="gramEnd"/>
+      <w:r>
+        <w:t>Ln</w:t>
+      </w:r>
+      <w:proofErr w:type="spellEnd"/>
+      <w:r>
+        <w:t xml:space="preserve">(2) = </w:t>
+      </w:r>
+      <w:r>
+        <w:t xml:space="preserve">n </w:t>
+      </w:r>
+      <w:r>
+        <w:sym w:font="Wingdings" w:char="F0E0"/>
+      </w:r>
+      <w:r>
+        <w:t xml:space="preserve"> n = 2</w:t>
       </w:r>
     </w:p>
     <w:p>
       <w:r>
-        <w:t>192.168.100.</w:t>
-      </w:r>
-      <w:r>
-        <w:t>0/</w:t>
-      </w:r>
-      <w:r>
-        <w:t>2</w:t>
-      </w:r>
-      <w:r>
-        <w:t>7</w:t>
+        <w:t>Nueva Máscara:</w:t>
       </w:r>
     </w:p>
     <w:p>
       <w:r>
-        <w:t>2^5 - 2 = 30 hosts</w:t>
+        <w:t>BINARIO = 11111111.11111111.11111111.11</w:t>
+      </w:r>
+      <w:r>
+        <w:t>0</w:t>
+      </w:r>
+      <w:r>
+        <w:t>0</w:t>
+      </w:r>
+      <w:r>
+        <w:t>0</w:t>
+      </w:r>
+      <w:r>
+        <w:t>000</w:t>
       </w:r>
     </w:p>
+    <w:p>
+      <w:r>
+        <w:t>DECIMAL = 25</w:t>
+      </w:r>
+      <w:r>
+        <w:t>5</w:t>
+      </w:r>
+      <w:r>
+        <w:t>.</w:t>
+      </w:r>
+      <w:r>
+        <w:t>255</w:t>
+      </w:r>
+      <w:r>
+        <w:t>.</w:t>
+      </w:r>
+      <w:r>
+        <w:t>255</w:t>
+      </w:r>
+      <w:r>
+        <w:t>.</w:t>
+      </w:r>
+      <w:r>
+        <w:t>192</w:t>
+      </w:r>
+    </w:p>
+    <w:p>
+      <w:r>
+        <w:t>192.168.100.</w:t>
+      </w:r>
+      <w:r>
+        <w:t>0/</w:t>
+      </w:r>
+      <w:r>
+        <w:t>2</w:t>
+      </w:r>
+      <w:r>
+        <w:t>6</w:t>
+      </w:r>
+    </w:p>
+    <w:p>
+      <w:r>
+        <w:t xml:space="preserve">Salto = 256 </w:t>
+      </w:r>
+      <w:r>
+        <w:t>–</w:t>
+      </w:r>
+      <w:r>
+        <w:t xml:space="preserve"> </w:t>
+      </w:r>
+      <w:r>
+        <w:t xml:space="preserve">192 </w:t>
+      </w:r>
+      <w:r>
+        <w:sym w:font="Wingdings" w:char="F0E0"/>
+      </w:r>
+      <w:r>
+        <w:t xml:space="preserve"> Salto = 64 hosts</w:t>
+      </w:r>
+    </w:p>
+    <w:p/>
     <w:tbl>
       <w:tblPr>
         <w:tblStyle w:val="Tablanormal1"/>
-        <w:tblW w:w="8200" w:type="dxa"/>
+        <w:tblW w:w="10068" w:type="dxa"/>
         <w:jc w:val="center"/>
         <w:tblLook w:val="04A0" w:firstRow="1" w:lastRow="0" w:firstColumn="1" w:lastColumn="0" w:noHBand="0" w:noVBand="1"/>
       </w:tblPr>
       <w:tblGrid>
-        <w:gridCol w:w="2405"/>
+        <w:gridCol w:w="2853"/>
         <w:gridCol w:w="2405"/>
         <w:gridCol w:w="2405"/>
         <w:gridCol w:w="2405"/>
@@ -472,7 +572,7 @@
         <w:tc>
           <w:tcPr>
             <w:cnfStyle w:val="001000000000" w:firstRow="0" w:lastRow="0" w:firstColumn="1" w:lastColumn="0" w:oddVBand="0" w:evenVBand="0" w:oddHBand="0" w:evenHBand="0" w:firstRowFirstColumn="0" w:firstRowLastColumn="0" w:lastRowFirstColumn="0" w:lastRowLastColumn="0"/>
-            <w:tcW w:w="2200" w:type="dxa"/>
+            <w:tcW w:w="2853" w:type="dxa"/>
             <w:noWrap/>
             <w:hideMark/>
           </w:tcPr>
@@ -505,7 +605,7 @@
         </w:tc>
         <w:tc>
           <w:tcPr>
-            <w:tcW w:w="1960" w:type="dxa"/>
+            <w:tcW w:w="2405" w:type="dxa"/>
             <w:noWrap/>
             <w:hideMark/>
           </w:tcPr>
@@ -539,7 +639,7 @@
         </w:tc>
         <w:tc>
           <w:tcPr>
-            <w:tcW w:w="1960" w:type="dxa"/>
+            <w:tcW w:w="2405" w:type="dxa"/>
             <w:noWrap/>
             <w:hideMark/>
           </w:tcPr>
@@ -573,7 +673,7 @@
         </w:tc>
         <w:tc>
           <w:tcPr>
-            <w:tcW w:w="2080" w:type="dxa"/>
+            <w:tcW w:w="2405" w:type="dxa"/>
             <w:noWrap/>
             <w:hideMark/>
           </w:tcPr>
@@ -615,7 +715,7 @@
         <w:tc>
           <w:tcPr>
             <w:cnfStyle w:val="001000000000" w:firstRow="0" w:lastRow="0" w:firstColumn="1" w:lastColumn="0" w:oddVBand="0" w:evenVBand="0" w:oddHBand="0" w:evenHBand="0" w:firstRowFirstColumn="0" w:firstRowLastColumn="0" w:lastRowFirstColumn="0" w:lastRowLastColumn="0"/>
-            <w:tcW w:w="2200" w:type="dxa"/>
+            <w:tcW w:w="2853" w:type="dxa"/>
             <w:noWrap/>
             <w:hideMark/>
           </w:tcPr>
@@ -648,11 +748,37 @@
               </w:rPr>
               <w:t>192.168.100.0</w:t>
             </w:r>
+            <w:r>
+              <w:rPr>
+                <w:rFonts w:ascii="Calibri" w:eastAsia="Times New Roman" w:hAnsi="Calibri" w:cs="Calibri"/>
+                <w:b w:val="0"/>
+                <w:bCs w:val="0"/>
+                <w:color w:val="000000"/>
+                <w:kern w:val="0"/>
+                <w:sz w:val="32"/>
+                <w:szCs w:val="32"/>
+                <w:lang w:val="es-GT" w:eastAsia="es-GT"/>
+              </w:rPr>
+              <w:t>/2</w:t>
+            </w:r>
+            <w:r>
+              <w:rPr>
+                <w:rFonts w:ascii="Calibri" w:eastAsia="Times New Roman" w:hAnsi="Calibri" w:cs="Calibri"/>
+                <w:b w:val="0"/>
+                <w:bCs w:val="0"/>
+                <w:color w:val="000000"/>
+                <w:kern w:val="0"/>
+                <w:sz w:val="32"/>
+                <w:szCs w:val="32"/>
+                <w:lang w:val="es-GT" w:eastAsia="es-GT"/>
+              </w:rPr>
+              <w:t>6</w:t>
+            </w:r>
           </w:p>
         </w:tc>
         <w:tc>
           <w:tcPr>
-            <w:tcW w:w="1960" w:type="dxa"/>
+            <w:tcW w:w="2405" w:type="dxa"/>
             <w:noWrap/>
             <w:hideMark/>
           </w:tcPr>
@@ -697,7 +823,7 @@
         </w:tc>
         <w:tc>
           <w:tcPr>
-            <w:tcW w:w="1960" w:type="dxa"/>
+            <w:tcW w:w="2405" w:type="dxa"/>
             <w:noWrap/>
             <w:hideMark/>
           </w:tcPr>
@@ -736,13 +862,13 @@
                 <w:szCs w:val="32"/>
                 <w:lang w:val="es-GT" w:eastAsia="es-GT"/>
               </w:rPr>
-              <w:t>30</w:t>
+              <w:t>62</w:t>
             </w:r>
           </w:p>
         </w:tc>
         <w:tc>
           <w:tcPr>
-            <w:tcW w:w="2080" w:type="dxa"/>
+            <w:tcW w:w="2405" w:type="dxa"/>
             <w:noWrap/>
             <w:hideMark/>
           </w:tcPr>
@@ -770,7 +896,18 @@
                 <w:szCs w:val="32"/>
                 <w:lang w:val="es-GT" w:eastAsia="es-GT"/>
               </w:rPr>
-              <w:t>192.168.100.31</w:t>
+              <w:t>192.168.100.</w:t>
+            </w:r>
+            <w:r>
+              <w:rPr>
+                <w:rFonts w:ascii="Calibri" w:eastAsia="Times New Roman" w:hAnsi="Calibri" w:cs="Calibri"/>
+                <w:color w:val="000000"/>
+                <w:kern w:val="0"/>
+                <w:sz w:val="32"/>
+                <w:szCs w:val="32"/>
+                <w:lang w:val="es-GT" w:eastAsia="es-GT"/>
+              </w:rPr>
+              <w:t>63</w:t>
             </w:r>
           </w:p>
         </w:tc>
@@ -783,7 +920,7 @@
         <w:tc>
           <w:tcPr>
             <w:cnfStyle w:val="001000000000" w:firstRow="0" w:lastRow="0" w:firstColumn="1" w:lastColumn="0" w:oddVBand="0" w:evenVBand="0" w:oddHBand="0" w:evenHBand="0" w:firstRowFirstColumn="0" w:firstRowLastColumn="0" w:lastRowFirstColumn="0" w:lastRowLastColumn="0"/>
-            <w:tcW w:w="2200" w:type="dxa"/>
+            <w:tcW w:w="2853" w:type="dxa"/>
             <w:noWrap/>
             <w:hideMark/>
           </w:tcPr>
@@ -814,13 +951,52 @@
                 <w:szCs w:val="32"/>
                 <w:lang w:val="es-GT" w:eastAsia="es-GT"/>
               </w:rPr>
-              <w:t>192.168.100.32</w:t>
+              <w:t>192.168.100.</w:t>
+            </w:r>
+            <w:r>
+              <w:rPr>
+                <w:rFonts w:ascii="Calibri" w:eastAsia="Times New Roman" w:hAnsi="Calibri" w:cs="Calibri"/>
+                <w:b w:val="0"/>
+                <w:bCs w:val="0"/>
+                <w:color w:val="000000"/>
+                <w:kern w:val="0"/>
+                <w:sz w:val="32"/>
+                <w:szCs w:val="32"/>
+                <w:lang w:val="es-GT" w:eastAsia="es-GT"/>
+              </w:rPr>
+              <w:t>64</w:t>
+            </w:r>
+            <w:r>
+              <w:rPr>
+                <w:rFonts w:ascii="Calibri" w:eastAsia="Times New Roman" w:hAnsi="Calibri" w:cs="Calibri"/>
+                <w:b w:val="0"/>
+                <w:bCs w:val="0"/>
+                <w:color w:val="000000"/>
+                <w:kern w:val="0"/>
+                <w:sz w:val="32"/>
+                <w:szCs w:val="32"/>
+                <w:lang w:val="es-GT" w:eastAsia="es-GT"/>
+              </w:rPr>
+              <w:t>/2</w:t>
+            </w:r>
+            <w:r>
+              <w:rPr>
+                <w:rFonts w:ascii="Calibri" w:eastAsia="Times New Roman" w:hAnsi="Calibri" w:cs="Calibri"/>
+                <w:b w:val="0"/>
+                <w:bCs w:val="0"/>
+                <w:color w:val="000000"/>
+                <w:kern w:val="0"/>
+                <w:sz w:val="32"/>
+                <w:szCs w:val="32"/>
+                <w:lang w:val="es-GT" w:eastAsia="es-GT"/>
+              </w:rPr>
+              <w:t>6</w:t>
             </w:r>
           </w:p>
         </w:tc>
         <w:tc>
           <w:tcPr>
-            <w:tcW w:w="1960" w:type="dxa"/>
+            <w:tcW w:w="2405" w:type="dxa"/>
             <w:noWrap/>
             <w:hideMark/>
           </w:tcPr>
@@ -848,13 +1024,24 @@
                 <w:szCs w:val="32"/>
                 <w:lang w:val="es-GT" w:eastAsia="es-GT"/>
               </w:rPr>
-              <w:t>192.168.100.33</w:t>
+              <w:t>192.168.100.</w:t>
+            </w:r>
+            <w:r>
+              <w:rPr>
+                <w:rFonts w:ascii="Calibri" w:eastAsia="Times New Roman" w:hAnsi="Calibri" w:cs="Calibri"/>
+                <w:color w:val="000000"/>
+                <w:kern w:val="0"/>
+                <w:sz w:val="32"/>
+                <w:szCs w:val="32"/>
+                <w:lang w:val="es-GT" w:eastAsia="es-GT"/>
+              </w:rPr>
+              <w:t>65</w:t>
             </w:r>
           </w:p>
         </w:tc>
         <w:tc>
           <w:tcPr>
-            <w:tcW w:w="1960" w:type="dxa"/>
+            <w:tcW w:w="2405" w:type="dxa"/>
             <w:noWrap/>
             <w:hideMark/>
           </w:tcPr>
@@ -882,13 +1069,24 @@
                 <w:szCs w:val="32"/>
                 <w:lang w:val="es-GT" w:eastAsia="es-GT"/>
               </w:rPr>
-              <w:t>192.168.100.62</w:t>
+              <w:t>192.168.100.</w:t>
+            </w:r>
+            <w:r>
+              <w:rPr>
+                <w:rFonts w:ascii="Calibri" w:eastAsia="Times New Roman" w:hAnsi="Calibri" w:cs="Calibri"/>
+                <w:color w:val="000000"/>
+                <w:kern w:val="0"/>
+                <w:sz w:val="32"/>
+                <w:szCs w:val="32"/>
+                <w:lang w:val="es-GT" w:eastAsia="es-GT"/>
+              </w:rPr>
+              <w:t>126</w:t>
             </w:r>
           </w:p>
         </w:tc>
         <w:tc>
           <w:tcPr>
-            <w:tcW w:w="2080" w:type="dxa"/>
+            <w:tcW w:w="2405" w:type="dxa"/>
             <w:noWrap/>
             <w:hideMark/>
           </w:tcPr>
@@ -916,7 +1114,18 @@
                 <w:szCs w:val="32"/>
                 <w:lang w:val="es-GT" w:eastAsia="es-GT"/>
               </w:rPr>
-              <w:t>192.168.100.63</w:t>
+              <w:t>192.168.100.</w:t>
+            </w:r>
+            <w:r>
+              <w:rPr>
+                <w:rFonts w:ascii="Calibri" w:eastAsia="Times New Roman" w:hAnsi="Calibri" w:cs="Calibri"/>
+                <w:color w:val="000000"/>
+                <w:kern w:val="0"/>
+                <w:sz w:val="32"/>
+                <w:szCs w:val="32"/>
+                <w:lang w:val="es-GT" w:eastAsia="es-GT"/>
+              </w:rPr>
+              <w:t>127</w:t>
             </w:r>
           </w:p>
         </w:tc>
@@ -930,7 +1139,7 @@
         <w:tc>
           <w:tcPr>
             <w:cnfStyle w:val="001000000000" w:firstRow="0" w:lastRow="0" w:firstColumn="1" w:lastColumn="0" w:oddVBand="0" w:evenVBand="0" w:oddHBand="0" w:evenHBand="0" w:firstRowFirstColumn="0" w:firstRowLastColumn="0" w:lastRowFirstColumn="0" w:lastRowLastColumn="0"/>
-            <w:tcW w:w="2200" w:type="dxa"/>
+            <w:tcW w:w="2853" w:type="dxa"/>
             <w:noWrap/>
             <w:hideMark/>
           </w:tcPr>
@@ -961,13 +1170,52 @@
                 <w:szCs w:val="32"/>
                 <w:lang w:val="es-GT" w:eastAsia="es-GT"/>
               </w:rPr>
-              <w:t>192.168.100.64</w:t>
+              <w:t>192.168.100.</w:t>
+            </w:r>
+            <w:r>
+              <w:rPr>
+                <w:rFonts w:ascii="Calibri" w:eastAsia="Times New Roman" w:hAnsi="Calibri" w:cs="Calibri"/>
+                <w:b w:val="0"/>
+                <w:bCs w:val="0"/>
+                <w:color w:val="000000"/>
+                <w:kern w:val="0"/>
+                <w:sz w:val="32"/>
+                <w:szCs w:val="32"/>
+                <w:lang w:val="es-GT" w:eastAsia="es-GT"/>
+              </w:rPr>
+              <w:t>128</w:t>
+            </w:r>
+            <w:r>
+              <w:rPr>
+                <w:rFonts w:ascii="Calibri" w:eastAsia="Times New Roman" w:hAnsi="Calibri" w:cs="Calibri"/>
+                <w:b w:val="0"/>
+                <w:bCs w:val="0"/>
+                <w:color w:val="000000"/>
+                <w:kern w:val="0"/>
+                <w:sz w:val="32"/>
+                <w:szCs w:val="32"/>
+                <w:lang w:val="es-GT" w:eastAsia="es-GT"/>
+              </w:rPr>
+              <w:t>/2</w:t>
+            </w:r>
+            <w:r>
+              <w:rPr>
+                <w:rFonts w:ascii="Calibri" w:eastAsia="Times New Roman" w:hAnsi="Calibri" w:cs="Calibri"/>
+                <w:b w:val="0"/>
+                <w:bCs w:val="0"/>
+                <w:color w:val="000000"/>
+                <w:kern w:val="0"/>
+                <w:sz w:val="32"/>
+                <w:szCs w:val="32"/>
+                <w:lang w:val="es-GT" w:eastAsia="es-GT"/>
+              </w:rPr>
+              <w:t>6</w:t>
             </w:r>
           </w:p>
         </w:tc>
         <w:tc>
           <w:tcPr>
-            <w:tcW w:w="1960" w:type="dxa"/>
+            <w:tcW w:w="2405" w:type="dxa"/>
             <w:noWrap/>
             <w:hideMark/>
           </w:tcPr>
@@ -995,13 +1243,24 @@
                 <w:szCs w:val="32"/>
                 <w:lang w:val="es-GT" w:eastAsia="es-GT"/>
               </w:rPr>
-              <w:t>192.168.100.65</w:t>
+              <w:t>192.168.100.</w:t>
+            </w:r>
+            <w:r>
+              <w:rPr>
+                <w:rFonts w:ascii="Calibri" w:eastAsia="Times New Roman" w:hAnsi="Calibri" w:cs="Calibri"/>
+                <w:color w:val="000000"/>
+                <w:kern w:val="0"/>
+                <w:sz w:val="32"/>
+                <w:szCs w:val="32"/>
+                <w:lang w:val="es-GT" w:eastAsia="es-GT"/>
+              </w:rPr>
+              <w:t>129</w:t>
             </w:r>
           </w:p>
         </w:tc>
         <w:tc>
           <w:tcPr>
-            <w:tcW w:w="1960" w:type="dxa"/>
+            <w:tcW w:w="2405" w:type="dxa"/>
             <w:noWrap/>
             <w:hideMark/>
           </w:tcPr>
@@ -1029,13 +1288,24 @@
                 <w:szCs w:val="32"/>
                 <w:lang w:val="es-GT" w:eastAsia="es-GT"/>
               </w:rPr>
-              <w:t>192.168.100.94</w:t>
+              <w:t>192.168.100.</w:t>
+            </w:r>
+            <w:r>
+              <w:rPr>
+                <w:rFonts w:ascii="Calibri" w:eastAsia="Times New Roman" w:hAnsi="Calibri" w:cs="Calibri"/>
+                <w:color w:val="000000"/>
+                <w:kern w:val="0"/>
+                <w:sz w:val="32"/>
+                <w:szCs w:val="32"/>
+                <w:lang w:val="es-GT" w:eastAsia="es-GT"/>
+              </w:rPr>
+              <w:t>190</w:t>
             </w:r>
           </w:p>
         </w:tc>
         <w:tc>
           <w:tcPr>
-            <w:tcW w:w="2080" w:type="dxa"/>
+            <w:tcW w:w="2405" w:type="dxa"/>
             <w:noWrap/>
             <w:hideMark/>
           </w:tcPr>
@@ -1063,10 +1333,23 @@
                 <w:szCs w:val="32"/>
                 <w:lang w:val="es-GT" w:eastAsia="es-GT"/>
               </w:rPr>
-              <w:t>192.168.100.95</w:t>
+              <w:t>192.168.100.</w:t>
+            </w:r>
+            <w:r>
+              <w:rPr>
+                <w:rFonts w:ascii="Calibri" w:eastAsia="Times New Roman" w:hAnsi="Calibri" w:cs="Calibri"/>
+                <w:color w:val="000000"/>
+                <w:kern w:val="0"/>
+                <w:sz w:val="32"/>
+                <w:szCs w:val="32"/>
+                <w:lang w:val="es-GT" w:eastAsia="es-GT"/>
+              </w:rPr>
+              <w:t>191</w:t>
             </w:r>
           </w:p>
         </w:tc>
+        <w:bookmarkStart w:id="0" w:name="_GoBack"/>
+        <w:bookmarkEnd w:id="0"/>
       </w:tr>
       <w:tr>
         <w:trPr>
@@ -1076,7 +1359,7 @@
         <w:tc>
           <w:tcPr>
             <w:cnfStyle w:val="001000000000" w:firstRow="0" w:lastRow="0" w:firstColumn="1" w:lastColumn="0" w:oddVBand="0" w:evenVBand="0" w:oddHBand="0" w:evenHBand="0" w:firstRowFirstColumn="0" w:firstRowLastColumn="0" w:lastRowFirstColumn="0" w:lastRowLastColumn="0"/>
-            <w:tcW w:w="2200" w:type="dxa"/>
+            <w:tcW w:w="2853" w:type="dxa"/>
             <w:noWrap/>
             <w:hideMark/>
           </w:tcPr>
@@ -1107,13 +1390,52 @@
                 <w:szCs w:val="32"/>
                 <w:lang w:val="es-GT" w:eastAsia="es-GT"/>
               </w:rPr>
-              <w:t>192.168.100.96</w:t>
+              <w:t>192.168.100.</w:t>
+            </w:r>
+            <w:r>
+              <w:rPr>
+                <w:rFonts w:ascii="Calibri" w:eastAsia="Times New Roman" w:hAnsi="Calibri" w:cs="Calibri"/>
+                <w:b w:val="0"/>
+                <w:bCs w:val="0"/>
+                <w:color w:val="000000"/>
+                <w:kern w:val="0"/>
+                <w:sz w:val="32"/>
+                <w:szCs w:val="32"/>
+                <w:lang w:val="es-GT" w:eastAsia="es-GT"/>
+              </w:rPr>
+              <w:t>192</w:t>
+            </w:r>
+            <w:r>
+              <w:rPr>
+                <w:rFonts w:ascii="Calibri" w:eastAsia="Times New Roman" w:hAnsi="Calibri" w:cs="Calibri"/>
+                <w:b w:val="0"/>
+                <w:bCs w:val="0"/>
+                <w:color w:val="000000"/>
+                <w:kern w:val="0"/>
+                <w:sz w:val="32"/>
+                <w:szCs w:val="32"/>
+                <w:lang w:val="es-GT" w:eastAsia="es-GT"/>
+              </w:rPr>
+              <w:t>/2</w:t>
+            </w:r>
+            <w:r>
+              <w:rPr>
+                <w:rFonts w:ascii="Calibri" w:eastAsia="Times New Roman" w:hAnsi="Calibri" w:cs="Calibri"/>
+                <w:b w:val="0"/>
+                <w:bCs w:val="0"/>
+                <w:color w:val="000000"/>
+                <w:kern w:val="0"/>
+                <w:sz w:val="32"/>
+                <w:szCs w:val="32"/>
+                <w:lang w:val="es-GT" w:eastAsia="es-GT"/>
+              </w:rPr>
+              <w:t>6</w:t>
             </w:r>
           </w:p>
         </w:tc>
         <w:tc>
           <w:tcPr>
-            <w:tcW w:w="1960" w:type="dxa"/>
+            <w:tcW w:w="2405" w:type="dxa"/>
             <w:noWrap/>
             <w:hideMark/>
           </w:tcPr>
@@ -1141,13 +1463,24 @@
                 <w:szCs w:val="32"/>
                 <w:lang w:val="es-GT" w:eastAsia="es-GT"/>
               </w:rPr>
-              <w:t>192.168.100.97</w:t>
+              <w:t>192.168.100.</w:t>
+            </w:r>
+            <w:r>
+              <w:rPr>
+                <w:rFonts w:ascii="Calibri" w:eastAsia="Times New Roman" w:hAnsi="Calibri" w:cs="Calibri"/>
+                <w:color w:val="000000"/>
+                <w:kern w:val="0"/>
+                <w:sz w:val="32"/>
+                <w:szCs w:val="32"/>
+                <w:lang w:val="es-GT" w:eastAsia="es-GT"/>
+              </w:rPr>
+              <w:t>193</w:t>
             </w:r>
           </w:p>
         </w:tc>
         <w:tc>
           <w:tcPr>
-            <w:tcW w:w="1960" w:type="dxa"/>
+            <w:tcW w:w="2405" w:type="dxa"/>
             <w:noWrap/>
             <w:hideMark/>
           </w:tcPr>
@@ -1175,13 +1508,24 @@
                 <w:szCs w:val="32"/>
                 <w:lang w:val="es-GT" w:eastAsia="es-GT"/>
               </w:rPr>
-              <w:t>192.168.100.126</w:t>
+              <w:t>192.168.100.</w:t>
+            </w:r>
+            <w:r>
+              <w:rPr>
+                <w:rFonts w:ascii="Calibri" w:eastAsia="Times New Roman" w:hAnsi="Calibri" w:cs="Calibri"/>
+                <w:color w:val="000000"/>
+                <w:kern w:val="0"/>
+                <w:sz w:val="32"/>
+                <w:szCs w:val="32"/>
+                <w:lang w:val="es-GT" w:eastAsia="es-GT"/>
+              </w:rPr>
+              <w:t>254</w:t>
             </w:r>
           </w:p>
         </w:tc>
         <w:tc>
           <w:tcPr>
-            <w:tcW w:w="2080" w:type="dxa"/>
+            <w:tcW w:w="2405" w:type="dxa"/>
             <w:noWrap/>
             <w:hideMark/>
           </w:tcPr>
@@ -1209,240 +1553,6 @@
                 <w:szCs w:val="32"/>
                 <w:lang w:val="es-GT" w:eastAsia="es-GT"/>
               </w:rPr>
-              <w:t>192.168.100.127</w:t>
-            </w:r>
-          </w:p>
-        </w:tc>
-      </w:tr>
-      <w:tr>
-        <w:trPr>
-          <w:cnfStyle w:val="000000100000" w:firstRow="0" w:lastRow="0" w:firstColumn="0" w:lastColumn="0" w:oddVBand="0" w:evenVBand="0" w:oddHBand="1" w:evenHBand="0" w:firstRowFirstColumn="0" w:firstRowLastColumn="0" w:lastRowFirstColumn="0" w:lastRowLastColumn="0"/>
-          <w:trHeight w:val="300"/>
-          <w:jc w:val="center"/>
-        </w:trPr>
-        <w:tc>
-          <w:tcPr>
-            <w:cnfStyle w:val="001000000000" w:firstRow="0" w:lastRow="0" w:firstColumn="1" w:lastColumn="0" w:oddVBand="0" w:evenVBand="0" w:oddHBand="0" w:evenHBand="0" w:firstRowFirstColumn="0" w:firstRowLastColumn="0" w:lastRowFirstColumn="0" w:lastRowLastColumn="0"/>
-            <w:tcW w:w="2200" w:type="dxa"/>
-            <w:noWrap/>
-            <w:hideMark/>
-          </w:tcPr>
-          <w:p>
-            <w:pPr>
-              <w:spacing w:before="0" w:after="0"/>
-              <w:ind w:left="0" w:right="0"/>
-              <w:jc w:val="center"/>
-              <w:rPr>
-                <w:rFonts w:ascii="Calibri" w:eastAsia="Times New Roman" w:hAnsi="Calibri" w:cs="Calibri"/>
-                <w:b w:val="0"/>
-                <w:bCs w:val="0"/>
-                <w:color w:val="000000"/>
-                <w:kern w:val="0"/>
-                <w:sz w:val="32"/>
-                <w:szCs w:val="32"/>
-                <w:lang w:val="es-GT" w:eastAsia="es-GT"/>
-              </w:rPr>
-            </w:pPr>
-            <w:r>
-              <w:rPr>
-                <w:rFonts w:ascii="Calibri" w:eastAsia="Times New Roman" w:hAnsi="Calibri" w:cs="Calibri"/>
-                <w:b w:val="0"/>
-                <w:bCs w:val="0"/>
-                <w:color w:val="000000"/>
-                <w:kern w:val="0"/>
-                <w:sz w:val="32"/>
-                <w:szCs w:val="32"/>
-                <w:lang w:val="es-GT" w:eastAsia="es-GT"/>
-              </w:rPr>
-              <w:t>192.168.100.128</w:t>
-            </w:r>
-          </w:p>
-        </w:tc>
-        <w:tc>
-          <w:tcPr>
-            <w:tcW w:w="1960" w:type="dxa"/>
-            <w:noWrap/>
-            <w:hideMark/>
-          </w:tcPr>
-          <w:p>
-            <w:pPr>
-              <w:spacing w:before="0" w:after="0"/>
-              <w:ind w:left="0" w:right="0"/>
-              <w:jc w:val="center"/>
-              <w:cnfStyle w:val="000000100000" w:firstRow="0" w:lastRow="0" w:firstColumn="0" w:lastColumn="0" w:oddVBand="0" w:evenVBand="0" w:oddHBand="1" w:evenHBand="0" w:firstRowFirstColumn="0" w:firstRowLastColumn="0" w:lastRowFirstColumn="0" w:lastRowLastColumn="0"/>
-              <w:rPr>
-                <w:rFonts w:ascii="Calibri" w:eastAsia="Times New Roman" w:hAnsi="Calibri" w:cs="Calibri"/>
-                <w:color w:val="000000"/>
-                <w:kern w:val="0"/>
-                <w:sz w:val="32"/>
-                <w:szCs w:val="32"/>
-                <w:lang w:val="es-GT" w:eastAsia="es-GT"/>
-              </w:rPr>
-            </w:pPr>
-            <w:r>
-              <w:rPr>
-                <w:rFonts w:ascii="Calibri" w:eastAsia="Times New Roman" w:hAnsi="Calibri" w:cs="Calibri"/>
-                <w:color w:val="000000"/>
-                <w:kern w:val="0"/>
-                <w:sz w:val="32"/>
-                <w:szCs w:val="32"/>
-                <w:lang w:val="es-GT" w:eastAsia="es-GT"/>
-              </w:rPr>
-              <w:t>192.168.100.129</w:t>
-            </w:r>
-          </w:p>
-        </w:tc>
-        <w:tc>
-          <w:tcPr>
-            <w:tcW w:w="1960" w:type="dxa"/>
-            <w:noWrap/>
-            <w:hideMark/>
-          </w:tcPr>
-          <w:p>
-            <w:pPr>
-              <w:spacing w:before="0" w:after="0"/>
-              <w:ind w:left="0" w:right="0"/>
-              <w:jc w:val="center"/>
-              <w:cnfStyle w:val="000000100000" w:firstRow="0" w:lastRow="0" w:firstColumn="0" w:lastColumn="0" w:oddVBand="0" w:evenVBand="0" w:oddHBand="1" w:evenHBand="0" w:firstRowFirstColumn="0" w:firstRowLastColumn="0" w:lastRowFirstColumn="0" w:lastRowLastColumn="0"/>
-              <w:rPr>
-                <w:rFonts w:ascii="Calibri" w:eastAsia="Times New Roman" w:hAnsi="Calibri" w:cs="Calibri"/>
-                <w:color w:val="000000"/>
-                <w:kern w:val="0"/>
-                <w:sz w:val="32"/>
-                <w:szCs w:val="32"/>
-                <w:lang w:val="es-GT" w:eastAsia="es-GT"/>
-              </w:rPr>
-            </w:pPr>
-            <w:r>
-              <w:rPr>
-                <w:rFonts w:ascii="Calibri" w:eastAsia="Times New Roman" w:hAnsi="Calibri" w:cs="Calibri"/>
-                <w:color w:val="000000"/>
-                <w:kern w:val="0"/>
-                <w:sz w:val="32"/>
-                <w:szCs w:val="32"/>
-                <w:lang w:val="es-GT" w:eastAsia="es-GT"/>
-              </w:rPr>
-              <w:t>192.168.100.158</w:t>
-            </w:r>
-          </w:p>
-        </w:tc>
-        <w:tc>
-          <w:tcPr>
-            <w:tcW w:w="2080" w:type="dxa"/>
-            <w:noWrap/>
-            <w:hideMark/>
-          </w:tcPr>
-          <w:p>
-            <w:pPr>
-              <w:spacing w:before="0" w:after="0"/>
-              <w:ind w:left="0" w:right="0"/>
-              <w:jc w:val="center"/>
-              <w:cnfStyle w:val="000000100000" w:firstRow="0" w:lastRow="0" w:firstColumn="0" w:lastColumn="0" w:oddVBand="0" w:evenVBand="0" w:oddHBand="1" w:evenHBand="0" w:firstRowFirstColumn="0" w:firstRowLastColumn="0" w:lastRowFirstColumn="0" w:lastRowLastColumn="0"/>
-              <w:rPr>
-                <w:rFonts w:ascii="Calibri" w:eastAsia="Times New Roman" w:hAnsi="Calibri" w:cs="Calibri"/>
-                <w:color w:val="000000"/>
-                <w:kern w:val="0"/>
-                <w:sz w:val="32"/>
-                <w:szCs w:val="32"/>
-                <w:lang w:val="es-GT" w:eastAsia="es-GT"/>
-              </w:rPr>
-            </w:pPr>
-            <w:r>
-              <w:rPr>
-                <w:rFonts w:ascii="Calibri" w:eastAsia="Times New Roman" w:hAnsi="Calibri" w:cs="Calibri"/>
-                <w:color w:val="000000"/>
-                <w:kern w:val="0"/>
-                <w:sz w:val="32"/>
-                <w:szCs w:val="32"/>
-                <w:lang w:val="es-GT" w:eastAsia="es-GT"/>
-              </w:rPr>
-              <w:t>192.168.100.159</w:t>
-            </w:r>
-          </w:p>
-        </w:tc>
-      </w:tr>
-      <w:tr>
-        <w:trPr>
-          <w:trHeight w:val="300"/>
-          <w:jc w:val="center"/>
-        </w:trPr>
-        <w:tc>
-          <w:tcPr>
-            <w:cnfStyle w:val="001000000000" w:firstRow="0" w:lastRow="0" w:firstColumn="1" w:lastColumn="0" w:oddVBand="0" w:evenVBand="0" w:oddHBand="0" w:evenHBand="0" w:firstRowFirstColumn="0" w:firstRowLastColumn="0" w:lastRowFirstColumn="0" w:lastRowLastColumn="0"/>
-            <w:tcW w:w="2200" w:type="dxa"/>
-            <w:noWrap/>
-          </w:tcPr>
-          <w:p>
-            <w:pPr>
-              <w:spacing w:before="0" w:after="0"/>
-              <w:ind w:left="0" w:right="0"/>
-              <w:jc w:val="center"/>
-              <w:rPr>
-                <w:rFonts w:ascii="Calibri" w:eastAsia="Times New Roman" w:hAnsi="Calibri" w:cs="Calibri"/>
-                <w:color w:val="000000"/>
-                <w:kern w:val="0"/>
-                <w:sz w:val="32"/>
-                <w:szCs w:val="32"/>
-                <w:lang w:val="es-GT" w:eastAsia="es-GT"/>
-              </w:rPr>
-            </w:pPr>
-            <w:r>
-              <w:rPr>
-                <w:rFonts w:ascii="Calibri" w:eastAsia="Times New Roman" w:hAnsi="Calibri" w:cs="Calibri"/>
-                <w:b w:val="0"/>
-                <w:bCs w:val="0"/>
-                <w:color w:val="000000"/>
-                <w:kern w:val="0"/>
-                <w:sz w:val="32"/>
-                <w:szCs w:val="32"/>
-                <w:lang w:val="es-GT" w:eastAsia="es-GT"/>
-              </w:rPr>
-              <w:t>192.168.100.1</w:t>
-            </w:r>
-            <w:r>
-              <w:rPr>
-                <w:rFonts w:ascii="Calibri" w:eastAsia="Times New Roman" w:hAnsi="Calibri" w:cs="Calibri"/>
-                <w:b w:val="0"/>
-                <w:bCs w:val="0"/>
-                <w:color w:val="000000"/>
-                <w:kern w:val="0"/>
-                <w:sz w:val="32"/>
-                <w:szCs w:val="32"/>
-                <w:lang w:val="es-GT" w:eastAsia="es-GT"/>
-              </w:rPr>
-              <w:t>60</w:t>
-            </w:r>
-          </w:p>
-        </w:tc>
-        <w:tc>
-          <w:tcPr>
-            <w:tcW w:w="1960" w:type="dxa"/>
-            <w:noWrap/>
-          </w:tcPr>
-          <w:p>
-            <w:pPr>
-              <w:spacing w:before="0" w:after="0"/>
-              <w:ind w:left="0" w:right="0"/>
-              <w:jc w:val="center"/>
-              <w:cnfStyle w:val="000000000000" w:firstRow="0" w:lastRow="0" w:firstColumn="0" w:lastColumn="0" w:oddVBand="0" w:evenVBand="0" w:oddHBand="0" w:evenHBand="0" w:firstRowFirstColumn="0" w:firstRowLastColumn="0" w:lastRowFirstColumn="0" w:lastRowLastColumn="0"/>
-              <w:rPr>
-                <w:rFonts w:ascii="Calibri" w:eastAsia="Times New Roman" w:hAnsi="Calibri" w:cs="Calibri"/>
-                <w:color w:val="000000"/>
-                <w:kern w:val="0"/>
-                <w:sz w:val="32"/>
-                <w:szCs w:val="32"/>
-                <w:lang w:val="es-GT" w:eastAsia="es-GT"/>
-              </w:rPr>
-            </w:pPr>
-            <w:r>
-              <w:rPr>
-                <w:rFonts w:ascii="Calibri" w:eastAsia="Times New Roman" w:hAnsi="Calibri" w:cs="Calibri"/>
-                <w:color w:val="000000"/>
-                <w:kern w:val="0"/>
-                <w:sz w:val="32"/>
-                <w:szCs w:val="32"/>
-                <w:lang w:val="es-GT" w:eastAsia="es-GT"/>
-              </w:rPr>
               <w:t>192.168.100.</w:t>
             </w:r>
             <w:r>
@@ -1454,104 +1564,14 @@
                 <w:szCs w:val="32"/>
                 <w:lang w:val="es-GT" w:eastAsia="es-GT"/>
               </w:rPr>
-              <w:t>161</w:t>
-            </w:r>
-          </w:p>
-        </w:tc>
-        <w:tc>
-          <w:tcPr>
-            <w:tcW w:w="1960" w:type="dxa"/>
-            <w:noWrap/>
-          </w:tcPr>
-          <w:p>
-            <w:pPr>
-              <w:spacing w:before="0" w:after="0"/>
-              <w:ind w:left="0" w:right="0"/>
-              <w:jc w:val="center"/>
-              <w:cnfStyle w:val="000000000000" w:firstRow="0" w:lastRow="0" w:firstColumn="0" w:lastColumn="0" w:oddVBand="0" w:evenVBand="0" w:oddHBand="0" w:evenHBand="0" w:firstRowFirstColumn="0" w:firstRowLastColumn="0" w:lastRowFirstColumn="0" w:lastRowLastColumn="0"/>
-              <w:rPr>
-                <w:rFonts w:ascii="Calibri" w:eastAsia="Times New Roman" w:hAnsi="Calibri" w:cs="Calibri"/>
-                <w:color w:val="000000"/>
-                <w:kern w:val="0"/>
-                <w:sz w:val="32"/>
-                <w:szCs w:val="32"/>
-                <w:lang w:val="es-GT" w:eastAsia="es-GT"/>
-              </w:rPr>
-            </w:pPr>
-            <w:r>
-              <w:rPr>
-                <w:rFonts w:ascii="Calibri" w:eastAsia="Times New Roman" w:hAnsi="Calibri" w:cs="Calibri"/>
-                <w:color w:val="000000"/>
-                <w:kern w:val="0"/>
-                <w:sz w:val="32"/>
-                <w:szCs w:val="32"/>
-                <w:lang w:val="es-GT" w:eastAsia="es-GT"/>
-              </w:rPr>
-              <w:t>192.168.100.1</w:t>
-            </w:r>
-            <w:r>
-              <w:rPr>
-                <w:rFonts w:ascii="Calibri" w:eastAsia="Times New Roman" w:hAnsi="Calibri" w:cs="Calibri"/>
-                <w:color w:val="000000"/>
-                <w:kern w:val="0"/>
-                <w:sz w:val="32"/>
-                <w:szCs w:val="32"/>
-                <w:lang w:val="es-GT" w:eastAsia="es-GT"/>
-              </w:rPr>
-              <w:t>90</w:t>
-            </w:r>
-          </w:p>
-        </w:tc>
-        <w:tc>
-          <w:tcPr>
-            <w:tcW w:w="2080" w:type="dxa"/>
-            <w:noWrap/>
-          </w:tcPr>
-          <w:p>
-            <w:pPr>
-              <w:spacing w:before="0" w:after="0"/>
-              <w:ind w:left="0" w:right="0"/>
-              <w:jc w:val="center"/>
-              <w:cnfStyle w:val="000000000000" w:firstRow="0" w:lastRow="0" w:firstColumn="0" w:lastColumn="0" w:oddVBand="0" w:evenVBand="0" w:oddHBand="0" w:evenHBand="0" w:firstRowFirstColumn="0" w:firstRowLastColumn="0" w:lastRowFirstColumn="0" w:lastRowLastColumn="0"/>
-              <w:rPr>
-                <w:rFonts w:ascii="Calibri" w:eastAsia="Times New Roman" w:hAnsi="Calibri" w:cs="Calibri"/>
-                <w:color w:val="000000"/>
-                <w:kern w:val="0"/>
-                <w:sz w:val="32"/>
-                <w:szCs w:val="32"/>
-                <w:lang w:val="es-GT" w:eastAsia="es-GT"/>
-              </w:rPr>
-            </w:pPr>
-            <w:r>
-              <w:rPr>
-                <w:rFonts w:ascii="Calibri" w:eastAsia="Times New Roman" w:hAnsi="Calibri" w:cs="Calibri"/>
-                <w:color w:val="000000"/>
-                <w:kern w:val="0"/>
-                <w:sz w:val="32"/>
-                <w:szCs w:val="32"/>
-                <w:lang w:val="es-GT" w:eastAsia="es-GT"/>
-              </w:rPr>
-              <w:t>192.168.100.</w:t>
-            </w:r>
-            <w:r>
-              <w:rPr>
-                <w:rFonts w:ascii="Calibri" w:eastAsia="Times New Roman" w:hAnsi="Calibri" w:cs="Calibri"/>
-                <w:color w:val="000000"/>
-                <w:kern w:val="0"/>
-                <w:sz w:val="32"/>
-                <w:szCs w:val="32"/>
-                <w:lang w:val="es-GT" w:eastAsia="es-GT"/>
-              </w:rPr>
-              <w:t>191</w:t>
+              <w:t>255</w:t>
             </w:r>
           </w:p>
         </w:tc>
       </w:tr>
     </w:tbl>
-    <w:p>
-      <w:bookmarkStart w:id="0" w:name="_GoBack"/>
-      <w:bookmarkEnd w:id="0"/>
-    </w:p>
+    <w:p/>
+    <w:p/>
     <w:p>
       <w:pPr>
         <w:ind w:left="0"/>
@@ -1561,6 +1581,7 @@
         <w:rPr>
           <w:noProof/>
         </w:rPr>
+        <w:lastRenderedPageBreak/>
         <w:drawing>
           <wp:inline distT="0" distB="0" distL="0" distR="0" wp14:anchorId="6E1A8DB7" wp14:editId="6075A8CC">
             <wp:extent cx="5543550" cy="3641030"/>
@@ -1725,7 +1746,7 @@
                       </a:effectLst>
                       <a:extLst>
                         <a:ext uri="{C572A759-6A51-4108-AA02-DFA0A04FC94B}">
-                          <ma14:wrappingTextBoxFlag xmlns:o="urn:schemas-microsoft-com:office:office" xmlns:v="urn:schemas-microsoft-com:vml" xmlns:w10="urn:schemas-microsoft-com:office:word" xmlns:w="http://schemas.openxmlformats.org/wordprocessingml/2006/main" xmlns:p="http://schemas.openxmlformats.org/presentationml/2006/main" xmlns="" xmlns:lc="http://schemas.openxmlformats.org/drawingml/2006/lockedCanvas" xmlns:ma14="http://schemas.microsoft.com/office/mac/drawingml/2011/main" val="1"/>
+                          <ma14:wrappingTextBoxFlag xmlns:ma14="http://schemas.microsoft.com/office/mac/drawingml/2011/main" xmlns:lc="http://schemas.openxmlformats.org/drawingml/2006/lockedCanvas" xmlns="" xmlns:p="http://schemas.openxmlformats.org/presentationml/2006/main" xmlns:w="http://schemas.openxmlformats.org/wordprocessingml/2006/main" xmlns:w10="urn:schemas-microsoft-com:office:word" xmlns:v="urn:schemas-microsoft-com:vml" xmlns:o="urn:schemas-microsoft-com:office:office" val="1"/>
                         </a:ext>
                       </a:extLst>
                     </wps:spPr>
@@ -3383,6 +3404,24 @@
 </file>
 
 <file path=customXml/item1.xml><?xml version="1.0" encoding="utf-8"?>
+<p:properties xmlns:p="http://schemas.microsoft.com/office/2006/metadata/properties" xmlns:xsi="http://www.w3.org/2001/XMLSchema-instance" xmlns:pc="http://schemas.microsoft.com/office/infopath/2007/PartnerControls">
+  <documentManagement>
+    <Status xmlns="71af3243-3dd4-4a8d-8c0d-dd76da1f02a5">Not started</Status>
+    <MediaServiceKeyPoints xmlns="71af3243-3dd4-4a8d-8c0d-dd76da1f02a5" xsi:nil="true"/>
+  </documentManagement>
+</p:properties>
+</file>
+
+<file path=customXml/item2.xml><?xml version="1.0" encoding="utf-8"?>
+<?mso-contentType ?>
+<FormTemplates xmlns="http://schemas.microsoft.com/sharepoint/v3/contenttype/forms">
+  <Display>DocumentLibraryForm</Display>
+  <Edit>DocumentLibraryForm</Edit>
+  <New>DocumentLibraryForm</New>
+</FormTemplates>
+</file>
+
+<file path=customXml/item3.xml><?xml version="1.0" encoding="utf-8"?>
 <ct:contentTypeSchema xmlns:ct="http://schemas.microsoft.com/office/2006/metadata/contentType" xmlns:ma="http://schemas.microsoft.com/office/2006/metadata/properties/metaAttributes" ct:_="" ma:_="" ma:contentTypeName="Document" ma:contentTypeID="0x01010079F111ED35F8CC479449609E8A0923A6" ma:contentTypeVersion="12" ma:contentTypeDescription="Create a new document." ma:contentTypeScope="" ma:versionID="a8a52e8c320b9a064ae3583ae3861c92">
   <xsd:schema xmlns:xsd="http://www.w3.org/2001/XMLSchema" xmlns:xs="http://www.w3.org/2001/XMLSchema" xmlns:p="http://schemas.microsoft.com/office/2006/metadata/properties" xmlns:ns2="71af3243-3dd4-4a8d-8c0d-dd76da1f02a5" xmlns:ns3="16c05727-aa75-4e4a-9b5f-8a80a1165891" targetNamespace="http://schemas.microsoft.com/office/2006/metadata/properties" ma:root="true" ma:fieldsID="88020cb39231a0945110f9cd888b521a" ns2:_="" ns3:_="">
     <xsd:import namespace="71af3243-3dd4-4a8d-8c0d-dd76da1f02a5"/>
@@ -3603,29 +3642,29 @@
 </ct:contentTypeSchema>
 </file>
 
-<file path=customXml/item2.xml><?xml version="1.0" encoding="utf-8"?>
-<?mso-contentType ?>
-<FormTemplates xmlns="http://schemas.microsoft.com/sharepoint/v3/contenttype/forms">
-  <Display>DocumentLibraryForm</Display>
-  <Edit>DocumentLibraryForm</Edit>
-  <New>DocumentLibraryForm</New>
-</FormTemplates>
-</file>
-
-<file path=customXml/item3.xml><?xml version="1.0" encoding="utf-8"?>
-<p:properties xmlns:p="http://schemas.microsoft.com/office/2006/metadata/properties" xmlns:xsi="http://www.w3.org/2001/XMLSchema-instance" xmlns:pc="http://schemas.microsoft.com/office/infopath/2007/PartnerControls">
-  <documentManagement>
-    <Status xmlns="71af3243-3dd4-4a8d-8c0d-dd76da1f02a5">Not started</Status>
-    <MediaServiceKeyPoints xmlns="71af3243-3dd4-4a8d-8c0d-dd76da1f02a5" xsi:nil="true"/>
-  </documentManagement>
-</p:properties>
-</file>
-
 <file path=customXml/item4.xml><?xml version="1.0" encoding="utf-8"?>
 <b:Sources xmlns:b="http://schemas.openxmlformats.org/officeDocument/2006/bibliography" xmlns="http://schemas.openxmlformats.org/officeDocument/2006/bibliography" SelectedStyle="\APASixthEditionOfficeOnline.xsl" StyleName="APA" Version="6"/>
 </file>
 
 <file path=customXml/itemProps1.xml><?xml version="1.0" encoding="utf-8"?>
+<ds:datastoreItem xmlns:ds="http://schemas.openxmlformats.org/officeDocument/2006/customXml" ds:itemID="{D072AD07-53A3-41FC-A530-2744C14395A4}">
+  <ds:schemaRefs>
+    <ds:schemaRef ds:uri="http://schemas.microsoft.com/office/2006/metadata/properties"/>
+    <ds:schemaRef ds:uri="http://schemas.microsoft.com/office/infopath/2007/PartnerControls"/>
+    <ds:schemaRef ds:uri="71af3243-3dd4-4a8d-8c0d-dd76da1f02a5"/>
+  </ds:schemaRefs>
+</ds:datastoreItem>
+</file>
+
+<file path=customXml/itemProps2.xml><?xml version="1.0" encoding="utf-8"?>
+<ds:datastoreItem xmlns:ds="http://schemas.openxmlformats.org/officeDocument/2006/customXml" ds:itemID="{EA04023A-A2A1-445E-8B7C-04FB2DBA5906}">
+  <ds:schemaRefs>
+    <ds:schemaRef ds:uri="http://schemas.microsoft.com/sharepoint/v3/contenttype/forms"/>
+  </ds:schemaRefs>
+</ds:datastoreItem>
+</file>
+
+<file path=customXml/itemProps3.xml><?xml version="1.0" encoding="utf-8"?>
 <ds:datastoreItem xmlns:ds="http://schemas.openxmlformats.org/officeDocument/2006/customXml" ds:itemID="{62D5B660-4932-4A22-8C59-4E5235DA80D7}">
   <ds:schemaRefs>
     <ds:schemaRef ds:uri="http://schemas.microsoft.com/office/2006/metadata/contentType"/>
@@ -3644,26 +3683,8 @@
 </ds:datastoreItem>
 </file>
 
-<file path=customXml/itemProps2.xml><?xml version="1.0" encoding="utf-8"?>
-<ds:datastoreItem xmlns:ds="http://schemas.openxmlformats.org/officeDocument/2006/customXml" ds:itemID="{EA04023A-A2A1-445E-8B7C-04FB2DBA5906}">
-  <ds:schemaRefs>
-    <ds:schemaRef ds:uri="http://schemas.microsoft.com/sharepoint/v3/contenttype/forms"/>
-  </ds:schemaRefs>
-</ds:datastoreItem>
-</file>
-
-<file path=customXml/itemProps3.xml><?xml version="1.0" encoding="utf-8"?>
-<ds:datastoreItem xmlns:ds="http://schemas.openxmlformats.org/officeDocument/2006/customXml" ds:itemID="{D072AD07-53A3-41FC-A530-2744C14395A4}">
-  <ds:schemaRefs>
-    <ds:schemaRef ds:uri="http://schemas.microsoft.com/office/2006/metadata/properties"/>
-    <ds:schemaRef ds:uri="http://schemas.microsoft.com/office/infopath/2007/PartnerControls"/>
-    <ds:schemaRef ds:uri="71af3243-3dd4-4a8d-8c0d-dd76da1f02a5"/>
-  </ds:schemaRefs>
-</ds:datastoreItem>
-</file>
-
 <file path=customXml/itemProps4.xml><?xml version="1.0" encoding="utf-8"?>
-<ds:datastoreItem xmlns:ds="http://schemas.openxmlformats.org/officeDocument/2006/customXml" ds:itemID="{D0BF76FA-6BBA-48F8-B7CD-288D50F91F3B}">
+<ds:datastoreItem xmlns:ds="http://schemas.openxmlformats.org/officeDocument/2006/customXml" ds:itemID="{64B3A92E-443D-416E-8950-C83780D5D0B9}">
   <ds:schemaRefs>
     <ds:schemaRef ds:uri="http://schemas.openxmlformats.org/officeDocument/2006/bibliography"/>
   </ds:schemaRefs>

</xml_diff>

<commit_message>
se ha añadio configuraciones para servidor dhcp, modificacion de documentacion
</commit_message>
<xml_diff>
--- a/Manual.docx
+++ b/Manual.docx
@@ -137,7 +137,6 @@
                 <w:lang w:eastAsia="es-GT"/>
               </w:rPr>
             </w:pPr>
-            <w:proofErr w:type="spellStart"/>
             <w:r>
               <w:rPr>
                 <w:rFonts w:ascii="Arial" w:eastAsia="Times New Roman" w:hAnsi="Arial" w:cs="Arial"/>
@@ -146,9 +145,8 @@
                 <w:szCs w:val="22"/>
                 <w:lang w:eastAsia="es-GT"/>
               </w:rPr>
-              <w:t>Jurgen</w:t>
-            </w:r>
-            <w:proofErr w:type="spellEnd"/>
+              <w:t xml:space="preserve">Jurgen Andoni </w:t>
+            </w:r>
             <w:r>
               <w:rPr>
                 <w:rFonts w:ascii="Arial" w:eastAsia="Times New Roman" w:hAnsi="Arial" w:cs="Arial"/>
@@ -157,7 +155,7 @@
                 <w:szCs w:val="22"/>
                 <w:lang w:eastAsia="es-GT"/>
               </w:rPr>
-              <w:t xml:space="preserve"> Andoni </w:t>
+              <w:t>Ramírez</w:t>
             </w:r>
             <w:r>
               <w:rPr>
@@ -167,30 +165,8 @@
                 <w:szCs w:val="22"/>
                 <w:lang w:eastAsia="es-GT"/>
               </w:rPr>
-              <w:t>Ramírez</w:t>
-            </w:r>
-            <w:r>
-              <w:rPr>
-                <w:rFonts w:ascii="Arial" w:eastAsia="Times New Roman" w:hAnsi="Arial" w:cs="Arial"/>
-                <w:color w:val="000000"/>
-                <w:sz w:val="22"/>
-                <w:szCs w:val="22"/>
-                <w:lang w:eastAsia="es-GT"/>
-              </w:rPr>
-              <w:t xml:space="preserve"> </w:t>
-            </w:r>
-            <w:proofErr w:type="spellStart"/>
-            <w:r>
-              <w:rPr>
-                <w:rFonts w:ascii="Arial" w:eastAsia="Times New Roman" w:hAnsi="Arial" w:cs="Arial"/>
-                <w:color w:val="000000"/>
-                <w:sz w:val="22"/>
-                <w:szCs w:val="22"/>
-                <w:lang w:eastAsia="es-GT"/>
-              </w:rPr>
-              <w:t>Ramírez</w:t>
-            </w:r>
-            <w:proofErr w:type="spellEnd"/>
+              <w:t xml:space="preserve"> Ramírez</w:t>
+            </w:r>
           </w:p>
         </w:tc>
       </w:tr>
@@ -251,29 +227,7 @@
                 <w:szCs w:val="22"/>
                 <w:lang w:eastAsia="es-GT"/>
               </w:rPr>
-              <w:t xml:space="preserve">Elder Aquilino </w:t>
-            </w:r>
-            <w:proofErr w:type="spellStart"/>
-            <w:r>
-              <w:rPr>
-                <w:rFonts w:ascii="Arial" w:eastAsia="Times New Roman" w:hAnsi="Arial" w:cs="Arial"/>
-                <w:color w:val="000000"/>
-                <w:sz w:val="22"/>
-                <w:szCs w:val="22"/>
-                <w:lang w:eastAsia="es-GT"/>
-              </w:rPr>
-              <w:t>Tojin</w:t>
-            </w:r>
-            <w:proofErr w:type="spellEnd"/>
-            <w:r>
-              <w:rPr>
-                <w:rFonts w:ascii="Arial" w:eastAsia="Times New Roman" w:hAnsi="Arial" w:cs="Arial"/>
-                <w:color w:val="000000"/>
-                <w:sz w:val="22"/>
-                <w:szCs w:val="22"/>
-                <w:lang w:eastAsia="es-GT"/>
-              </w:rPr>
-              <w:t xml:space="preserve"> Sol</w:t>
+              <w:t>Elder Aquilino Tojin Sol</w:t>
             </w:r>
           </w:p>
         </w:tc>
@@ -442,26 +396,8 @@
       <w:r>
         <w:t xml:space="preserve"> </w:t>
       </w:r>
-      <w:proofErr w:type="spellStart"/>
-      <w:r>
-        <w:t>Ln</w:t>
-      </w:r>
-      <w:proofErr w:type="spellEnd"/>
-      <w:r>
-        <w:t>(</w:t>
-      </w:r>
-      <w:proofErr w:type="gramStart"/>
-      <w:r>
-        <w:t>4)/</w:t>
-      </w:r>
-      <w:proofErr w:type="spellStart"/>
-      <w:proofErr w:type="gramEnd"/>
-      <w:r>
-        <w:t>Ln</w:t>
-      </w:r>
-      <w:proofErr w:type="spellEnd"/>
-      <w:r>
-        <w:t xml:space="preserve">(2) = </w:t>
+      <w:r>
+        <w:t xml:space="preserve">Ln(4)/Ln(2) = </w:t>
       </w:r>
       <w:r>
         <w:t xml:space="preserve">n </w:t>
@@ -470,15 +406,7 @@
         <w:sym w:font="Wingdings" w:char="F0E0"/>
       </w:r>
       <w:r>
-        <w:t xml:space="preserve"> </w:t>
-      </w:r>
-      <w:proofErr w:type="spellStart"/>
-      <w:r>
-        <w:t>n</w:t>
-      </w:r>
-      <w:proofErr w:type="spellEnd"/>
-      <w:r>
-        <w:t xml:space="preserve"> = 2</w:t>
+        <w:t xml:space="preserve"> n = 2</w:t>
       </w:r>
     </w:p>
     <w:p>
@@ -1910,6 +1838,82 @@
     </w:p>
     <w:p>
       <w:pPr>
+        <w:rPr>
+          <w:noProof/>
+        </w:rPr>
+      </w:pPr>
+      <w:r>
+        <w:rPr>
+          <w:noProof/>
+        </w:rPr>
+        <w:t>Configuracion para DHCP</w:t>
+      </w:r>
+    </w:p>
+    <w:p>
+      <w:pPr>
+        <w:rPr>
+          <w:noProof/>
+        </w:rPr>
+      </w:pPr>
+      <w:r>
+        <w:rPr>
+          <w:noProof/>
+        </w:rPr>
+        <w:t>Se realizo un subneteo para la red clase C 192.168.20.0, al utilizar 2 bits mas de red obtenemos la mascara 255.255.255.192, esto nos permite asignar la red 50 host requeridos.</w:t>
+      </w:r>
+    </w:p>
+    <w:p>
+      <w:pPr>
+        <w:rPr>
+          <w:noProof/>
+        </w:rPr>
+      </w:pPr>
+      <w:bookmarkStart w:id="0" w:name="_GoBack"/>
+      <w:r>
+        <w:rPr>
+          <w:noProof/>
+        </w:rPr>
+        <w:lastRenderedPageBreak/>
+        <w:drawing>
+          <wp:inline distT="0" distB="0" distL="0" distR="0" wp14:anchorId="1B00CA5C" wp14:editId="30F8724C">
+            <wp:extent cx="6645910" cy="4627245"/>
+            <wp:effectExtent l="0" t="0" r="2540" b="1905"/>
+            <wp:docPr id="1" name="Imagen 1"/>
+            <wp:cNvGraphicFramePr>
+              <a:graphicFrameLocks xmlns:a="http://schemas.openxmlformats.org/drawingml/2006/main" noChangeAspect="1"/>
+            </wp:cNvGraphicFramePr>
+            <a:graphic xmlns:a="http://schemas.openxmlformats.org/drawingml/2006/main">
+              <a:graphicData uri="http://schemas.openxmlformats.org/drawingml/2006/picture">
+                <pic:pic xmlns:pic="http://schemas.openxmlformats.org/drawingml/2006/picture">
+                  <pic:nvPicPr>
+                    <pic:cNvPr id="1" name=""/>
+                    <pic:cNvPicPr/>
+                  </pic:nvPicPr>
+                  <pic:blipFill>
+                    <a:blip r:embed="rId14"/>
+                    <a:stretch>
+                      <a:fillRect/>
+                    </a:stretch>
+                  </pic:blipFill>
+                  <pic:spPr>
+                    <a:xfrm>
+                      <a:off x="0" y="0"/>
+                      <a:ext cx="6645910" cy="4627245"/>
+                    </a:xfrm>
+                    <a:prstGeom prst="rect">
+                      <a:avLst/>
+                    </a:prstGeom>
+                  </pic:spPr>
+                </pic:pic>
+              </a:graphicData>
+            </a:graphic>
+          </wp:inline>
+        </w:drawing>
+      </w:r>
+      <w:bookmarkEnd w:id="0"/>
+    </w:p>
+    <w:p>
+      <w:pPr>
         <w:ind w:left="0"/>
       </w:pPr>
     </w:p>
@@ -1934,8 +1938,6 @@
       <w:r>
         <w:t>CONFIGURACION EN EL EQUIPO:</w:t>
       </w:r>
-      <w:bookmarkStart w:id="0" w:name="_GoBack"/>
-      <w:bookmarkEnd w:id="0"/>
     </w:p>
     <w:p>
       <w:pPr>
@@ -1947,15 +1949,7 @@
         <w:ind w:left="0"/>
       </w:pPr>
       <w:r>
-        <w:t xml:space="preserve">1. Irse a </w:t>
-      </w:r>
-      <w:proofErr w:type="spellStart"/>
-      <w:r>
-        <w:t>configuracion</w:t>
-      </w:r>
-      <w:proofErr w:type="spellEnd"/>
-      <w:r>
-        <w:t xml:space="preserve"> de red e internet</w:t>
+        <w:t>1. Irse a configuracion de red e internet</w:t>
       </w:r>
     </w:p>
     <w:p>
@@ -1971,15 +1965,7 @@
         <w:ind w:left="0"/>
       </w:pPr>
       <w:r>
-        <w:t xml:space="preserve">3. Dirigirse a la Adaptador con el que tengamos acceso a internet, ya sea el adaptador de Ethernet o </w:t>
-      </w:r>
-      <w:proofErr w:type="spellStart"/>
-      <w:r>
-        <w:t>Wi</w:t>
-      </w:r>
-      <w:proofErr w:type="spellEnd"/>
-      <w:r>
-        <w:t>-Fi</w:t>
+        <w:t>3. Dirigirse a la Adaptador con el que tengamos acceso a internet, ya sea el adaptador de Ethernet o Wi-Fi</w:t>
       </w:r>
     </w:p>
     <w:p>
@@ -1987,15 +1973,7 @@
         <w:ind w:left="0"/>
       </w:pPr>
       <w:r>
-        <w:t>4. En las propiedades del adaptador, irse a la pestaña de uso compartido (</w:t>
-      </w:r>
-      <w:proofErr w:type="spellStart"/>
-      <w:r>
-        <w:t>Sharing</w:t>
-      </w:r>
-      <w:proofErr w:type="spellEnd"/>
-      <w:r>
-        <w:t>)</w:t>
+        <w:t>4. En las propiedades del adaptador, irse a la pestaña de uso compartido (Sharing)</w:t>
       </w:r>
     </w:p>
     <w:p>
@@ -2018,105 +1996,8 @@
         <w:ind w:left="0"/>
       </w:pPr>
       <w:r>
-        <w:t xml:space="preserve">5. Habilitar la </w:t>
-      </w:r>
-      <w:r>
-        <w:t>opción</w:t>
-      </w:r>
-      <w:r>
-        <w:t xml:space="preserve"> de Permitir que otros usuarios de otras redes se conecten a </w:t>
-      </w:r>
-      <w:r>
-        <w:t>través</w:t>
-      </w:r>
-      <w:r>
-        <w:t xml:space="preserve"> de la </w:t>
-      </w:r>
-      <w:r>
-        <w:t xml:space="preserve">conexión </w:t>
-      </w:r>
-      <w:r>
-        <w:t>a Internet a este equipo (</w:t>
-      </w:r>
-      <w:proofErr w:type="spellStart"/>
-      <w:r>
-        <w:t>Allow</w:t>
-      </w:r>
-      <w:proofErr w:type="spellEnd"/>
-      <w:r>
-        <w:t xml:space="preserve"> </w:t>
-      </w:r>
-      <w:proofErr w:type="spellStart"/>
-      <w:r>
-        <w:t>other</w:t>
-      </w:r>
-      <w:proofErr w:type="spellEnd"/>
-      <w:r>
-        <w:t xml:space="preserve"> </w:t>
-      </w:r>
-      <w:proofErr w:type="spellStart"/>
-      <w:r>
-        <w:t>network</w:t>
-      </w:r>
-      <w:proofErr w:type="spellEnd"/>
-      <w:r>
-        <w:t xml:space="preserve"> </w:t>
-      </w:r>
-      <w:proofErr w:type="spellStart"/>
-      <w:r>
-        <w:t>users</w:t>
-      </w:r>
-      <w:proofErr w:type="spellEnd"/>
-      <w:r>
-        <w:t xml:space="preserve"> </w:t>
-      </w:r>
-      <w:proofErr w:type="spellStart"/>
-      <w:r>
-        <w:t>to</w:t>
-      </w:r>
-      <w:proofErr w:type="spellEnd"/>
-      <w:r>
-        <w:t xml:space="preserve"> </w:t>
-      </w:r>
-      <w:proofErr w:type="spellStart"/>
-      <w:r>
-        <w:t>connect</w:t>
-      </w:r>
-      <w:proofErr w:type="spellEnd"/>
-      <w:r>
-        <w:t xml:space="preserve"> </w:t>
-      </w:r>
-      <w:proofErr w:type="spellStart"/>
-      <w:r>
-        <w:t>through</w:t>
-      </w:r>
-      <w:proofErr w:type="spellEnd"/>
-      <w:r>
-        <w:t xml:space="preserve"> </w:t>
-      </w:r>
-      <w:proofErr w:type="spellStart"/>
-      <w:r>
-        <w:t>this</w:t>
-      </w:r>
-      <w:proofErr w:type="spellEnd"/>
-      <w:r>
-        <w:t xml:space="preserve"> </w:t>
-      </w:r>
-      <w:proofErr w:type="spellStart"/>
-      <w:r>
-        <w:t>computer's</w:t>
-      </w:r>
-      <w:proofErr w:type="spellEnd"/>
-      <w:r>
-        <w:t xml:space="preserve"> internet </w:t>
-      </w:r>
-      <w:proofErr w:type="spellStart"/>
-      <w:r>
-        <w:t>conection</w:t>
-      </w:r>
-      <w:proofErr w:type="spellEnd"/>
-      <w:r>
-        <w:t>)</w:t>
+        <w:lastRenderedPageBreak/>
+        <w:t>5. Habilitar la opción de Permitir que otros usuarios de otras redes se conecten a través de la conexión a Internet a este equipo (Allow other network users to connect through this computer's internet conection)</w:t>
       </w:r>
     </w:p>
     <w:p>
@@ -2124,15 +2005,7 @@
         <w:ind w:left="0"/>
       </w:pPr>
       <w:r>
-        <w:t xml:space="preserve">6. </w:t>
-      </w:r>
-      <w:proofErr w:type="gramStart"/>
-      <w:r>
-        <w:t>El lista</w:t>
-      </w:r>
-      <w:proofErr w:type="gramEnd"/>
-      <w:r>
-        <w:t xml:space="preserve"> de los adaptadores seleccionar el que vamos a utilizar en la Cloud en GNS3, en este caso </w:t>
+        <w:t xml:space="preserve">6. El lista de los adaptadores seleccionar el que vamos a utilizar en la Cloud en GNS3, en este caso </w:t>
       </w:r>
     </w:p>
     <w:p>
@@ -2140,27 +2013,11 @@
         <w:ind w:left="0"/>
       </w:pPr>
       <w:r>
-        <w:t xml:space="preserve">   se </w:t>
-      </w:r>
-      <w:proofErr w:type="spellStart"/>
-      <w:r>
-        <w:t>eligio</w:t>
-      </w:r>
-      <w:proofErr w:type="spellEnd"/>
-      <w:r>
-        <w:t xml:space="preserve"> 'VMware Network </w:t>
-      </w:r>
-      <w:proofErr w:type="spellStart"/>
-      <w:r>
-        <w:t>Adapter</w:t>
-      </w:r>
-      <w:proofErr w:type="spellEnd"/>
-      <w:r>
-        <w:t xml:space="preserve"> VMnet8'</w:t>
+        <w:t xml:space="preserve">   se eligio 'VMware Network Adapter VMnet8'</w:t>
       </w:r>
     </w:p>
     <w:sectPr>
-      <w:headerReference w:type="default" r:id="rId14"/>
+      <w:headerReference w:type="default" r:id="rId15"/>
       <w:pgSz w:w="11906" w:h="16838" w:code="9"/>
       <w:pgMar w:top="720" w:right="720" w:bottom="720" w:left="720" w:header="720" w:footer="720" w:gutter="0"/>
       <w:cols w:space="720"/>
@@ -2279,7 +2136,7 @@
                       </a:effectLst>
                       <a:extLst>
                         <a:ext uri="{C572A759-6A51-4108-AA02-DFA0A04FC94B}">
-                          <ma14:wrappingTextBoxFlag xmlns:ma14="http://schemas.microsoft.com/office/mac/drawingml/2011/main" xmlns:lc="http://schemas.openxmlformats.org/drawingml/2006/lockedCanvas" xmlns="" xmlns:p="http://schemas.openxmlformats.org/presentationml/2006/main" xmlns:w="http://schemas.openxmlformats.org/wordprocessingml/2006/main" xmlns:w10="urn:schemas-microsoft-com:office:word" xmlns:v="urn:schemas-microsoft-com:vml" xmlns:o="urn:schemas-microsoft-com:office:office" val="1"/>
+                          <ma14:wrappingTextBoxFlag xmlns:o="urn:schemas-microsoft-com:office:office" xmlns:v="urn:schemas-microsoft-com:vml" xmlns:w10="urn:schemas-microsoft-com:office:word" xmlns:w="http://schemas.openxmlformats.org/wordprocessingml/2006/main" xmlns:p="http://schemas.openxmlformats.org/presentationml/2006/main" xmlns="" xmlns:lc="http://schemas.openxmlformats.org/drawingml/2006/lockedCanvas" xmlns:ma14="http://schemas.microsoft.com/office/mac/drawingml/2011/main" val="1"/>
                         </a:ext>
                       </a:extLst>
                     </wps:spPr>
@@ -2336,7 +2193,7 @@
         </mc:Choice>
         <mc:Fallback>
           <w:pict>
-            <v:rect w14:anchorId="57EDE085" id="Forma 61" o:spid="_x0000_s1026" style="position:absolute;left:0;text-align:left;margin-left:-11.25pt;margin-top:-36pt;width:267pt;height:32.1pt;z-index:-251655168;visibility:visible;mso-wrap-style:square;mso-width-percent:0;mso-height-percent:0;mso-wrap-distance-left:9pt;mso-wrap-distance-top:0;mso-wrap-distance-right:9pt;mso-wrap-distance-bottom:0;mso-position-horizontal:absolute;mso-position-horizontal-relative:text;mso-position-vertical:absolute;mso-position-vertical-relative:text;mso-width-percent:0;mso-height-percent:0;mso-width-relative:margin;mso-height-relative:margin;v-text-anchor:middle" o:gfxdata="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" filled="f" stroked="f" strokeweight="3pt">
+            <v:rect w14:anchorId="57EDE085" id="Forma 61" o:spid="_x0000_s1026" style="position:absolute;left:0;text-align:left;margin-left:-11.25pt;margin-top:-36pt;width:267pt;height:32.1pt;z-index:-251655168;visibility:visible;mso-wrap-style:square;mso-width-percent:0;mso-height-percent:0;mso-wrap-distance-left:9pt;mso-wrap-distance-top:0;mso-wrap-distance-right:9pt;mso-wrap-distance-bottom:0;mso-position-horizontal:absolute;mso-position-horizontal-relative:text;mso-position-vertical:absolute;mso-position-vertical-relative:text;mso-width-percent:0;mso-height-percent:0;mso-width-relative:margin;mso-height-relative:margin;v-text-anchor:middle" o:gfxdata="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" filled="f" stroked="f" strokeweight="3pt">
               <v:stroke miterlimit="4"/>
               <v:shadow on="t" color="black" opacity="26214f" origin=",-.5" offset="0,3pt"/>
               <v:textbox style="mso-fit-shape-to-text:t" inset="1.5pt,1.5pt,1.5pt,1.5pt">
@@ -2845,7 +2702,7 @@
     </w:rPrDefault>
     <w:pPrDefault/>
   </w:docDefaults>
-  <w:latentStyles w:defLockedState="0" w:defUIPriority="99" w:defSemiHidden="0" w:defUnhideWhenUsed="0" w:defQFormat="0" w:count="376">
+  <w:latentStyles w:defLockedState="0" w:defUIPriority="99" w:defSemiHidden="0" w:defUnhideWhenUsed="0" w:defQFormat="0" w:count="377">
     <w:lsdException w:name="Normal" w:uiPriority="0" w:qFormat="1"/>
     <w:lsdException w:name="heading 1" w:uiPriority="8" w:qFormat="1"/>
     <w:lsdException w:name="heading 2" w:semiHidden="1" w:uiPriority="9" w:unhideWhenUsed="1" w:qFormat="1"/>
@@ -2951,7 +2808,6 @@
     <w:lsdException w:name="HTML Sample" w:semiHidden="1" w:unhideWhenUsed="1"/>
     <w:lsdException w:name="HTML Typewriter" w:semiHidden="1" w:unhideWhenUsed="1"/>
     <w:lsdException w:name="HTML Variable" w:semiHidden="1" w:unhideWhenUsed="1"/>
-    <w:lsdException w:name="Normal Table" w:semiHidden="1" w:unhideWhenUsed="1"/>
     <w:lsdException w:name="annotation subject" w:semiHidden="1" w:unhideWhenUsed="1"/>
     <w:lsdException w:name="No List" w:semiHidden="1" w:unhideWhenUsed="1"/>
     <w:lsdException w:name="Outline List 1" w:semiHidden="1" w:unhideWhenUsed="1"/>
@@ -2998,10 +2854,8 @@
     <w:lsdException w:name="Table Subtle 2" w:semiHidden="1" w:unhideWhenUsed="1"/>
     <w:lsdException w:name="Table Web 1" w:semiHidden="1" w:unhideWhenUsed="1"/>
     <w:lsdException w:name="Table Web 2" w:semiHidden="1" w:unhideWhenUsed="1"/>
-    <w:lsdException w:name="Table Web 3" w:semiHidden="1" w:unhideWhenUsed="1"/>
     <w:lsdException w:name="Balloon Text" w:semiHidden="1" w:unhideWhenUsed="1"/>
     <w:lsdException w:name="Table Grid" w:uiPriority="39"/>
-    <w:lsdException w:name="Table Theme" w:semiHidden="1" w:unhideWhenUsed="1"/>
     <w:lsdException w:name="Placeholder Text" w:semiHidden="1"/>
     <w:lsdException w:name="No Spacing" w:uiPriority="1" w:qFormat="1"/>
     <w:lsdException w:name="Light Shading" w:uiPriority="60"/>
@@ -3222,6 +3076,7 @@
     <w:lsdException w:name="Hashtag" w:semiHidden="1" w:unhideWhenUsed="1"/>
     <w:lsdException w:name="Unresolved Mention" w:semiHidden="1" w:unhideWhenUsed="1"/>
     <w:lsdException w:name="Smart Link" w:semiHidden="1" w:unhideWhenUsed="1"/>
+    <w:lsdException w:name="Smart Link Error" w:semiHidden="1" w:unhideWhenUsed="1"/>
   </w:latentStyles>
   <w:style w:type="paragraph" w:default="1" w:styleId="Normal">
     <w:name w:val="Normal"/>
@@ -3937,12 +3792,12 @@
 </file>
 
 <file path=customXml/item1.xml><?xml version="1.0" encoding="utf-8"?>
-<?mso-contentType ?>
-<FormTemplates xmlns="http://schemas.microsoft.com/sharepoint/v3/contenttype/forms">
-  <Display>DocumentLibraryForm</Display>
-  <Edit>DocumentLibraryForm</Edit>
-  <New>DocumentLibraryForm</New>
-</FormTemplates>
+<p:properties xmlns:p="http://schemas.microsoft.com/office/2006/metadata/properties" xmlns:xsi="http://www.w3.org/2001/XMLSchema-instance" xmlns:pc="http://schemas.microsoft.com/office/infopath/2007/PartnerControls">
+  <documentManagement>
+    <Status xmlns="71af3243-3dd4-4a8d-8c0d-dd76da1f02a5">Not started</Status>
+    <MediaServiceKeyPoints xmlns="71af3243-3dd4-4a8d-8c0d-dd76da1f02a5" xsi:nil="true"/>
+  </documentManagement>
+</p:properties>
 </file>
 
 <file path=customXml/item2.xml><?xml version="1.0" encoding="utf-8"?>
@@ -4167,12 +4022,12 @@
 </file>
 
 <file path=customXml/item3.xml><?xml version="1.0" encoding="utf-8"?>
-<p:properties xmlns:p="http://schemas.microsoft.com/office/2006/metadata/properties" xmlns:xsi="http://www.w3.org/2001/XMLSchema-instance" xmlns:pc="http://schemas.microsoft.com/office/infopath/2007/PartnerControls">
-  <documentManagement>
-    <Status xmlns="71af3243-3dd4-4a8d-8c0d-dd76da1f02a5">Not started</Status>
-    <MediaServiceKeyPoints xmlns="71af3243-3dd4-4a8d-8c0d-dd76da1f02a5" xsi:nil="true"/>
-  </documentManagement>
-</p:properties>
+<?mso-contentType ?>
+<FormTemplates xmlns="http://schemas.microsoft.com/sharepoint/v3/contenttype/forms">
+  <Display>DocumentLibraryForm</Display>
+  <Edit>DocumentLibraryForm</Edit>
+  <New>DocumentLibraryForm</New>
+</FormTemplates>
 </file>
 
 <file path=customXml/item4.xml><?xml version="1.0" encoding="utf-8"?>
@@ -4180,9 +4035,11 @@
 </file>
 
 <file path=customXml/itemProps1.xml><?xml version="1.0" encoding="utf-8"?>
-<ds:datastoreItem xmlns:ds="http://schemas.openxmlformats.org/officeDocument/2006/customXml" ds:itemID="{EA04023A-A2A1-445E-8B7C-04FB2DBA5906}">
+<ds:datastoreItem xmlns:ds="http://schemas.openxmlformats.org/officeDocument/2006/customXml" ds:itemID="{D072AD07-53A3-41FC-A530-2744C14395A4}">
   <ds:schemaRefs>
-    <ds:schemaRef ds:uri="http://schemas.microsoft.com/sharepoint/v3/contenttype/forms"/>
+    <ds:schemaRef ds:uri="http://schemas.microsoft.com/office/2006/metadata/properties"/>
+    <ds:schemaRef ds:uri="http://schemas.microsoft.com/office/infopath/2007/PartnerControls"/>
+    <ds:schemaRef ds:uri="71af3243-3dd4-4a8d-8c0d-dd76da1f02a5"/>
   </ds:schemaRefs>
 </ds:datastoreItem>
 </file>
@@ -4207,17 +4064,15 @@
 </file>
 
 <file path=customXml/itemProps3.xml><?xml version="1.0" encoding="utf-8"?>
-<ds:datastoreItem xmlns:ds="http://schemas.openxmlformats.org/officeDocument/2006/customXml" ds:itemID="{D072AD07-53A3-41FC-A530-2744C14395A4}">
+<ds:datastoreItem xmlns:ds="http://schemas.openxmlformats.org/officeDocument/2006/customXml" ds:itemID="{EA04023A-A2A1-445E-8B7C-04FB2DBA5906}">
   <ds:schemaRefs>
-    <ds:schemaRef ds:uri="http://schemas.microsoft.com/office/2006/metadata/properties"/>
-    <ds:schemaRef ds:uri="http://schemas.microsoft.com/office/infopath/2007/PartnerControls"/>
-    <ds:schemaRef ds:uri="71af3243-3dd4-4a8d-8c0d-dd76da1f02a5"/>
+    <ds:schemaRef ds:uri="http://schemas.microsoft.com/sharepoint/v3/contenttype/forms"/>
   </ds:schemaRefs>
 </ds:datastoreItem>
 </file>
 
 <file path=customXml/itemProps4.xml><?xml version="1.0" encoding="utf-8"?>
-<ds:datastoreItem xmlns:ds="http://schemas.openxmlformats.org/officeDocument/2006/customXml" ds:itemID="{08EEA6EF-64C6-469A-B4C5-9A0783FFCA0B}">
+<ds:datastoreItem xmlns:ds="http://schemas.openxmlformats.org/officeDocument/2006/customXml" ds:itemID="{71BE9172-1D88-49FB-9BAC-E1A08DECC0D7}">
   <ds:schemaRefs>
     <ds:schemaRef ds:uri="http://schemas.openxmlformats.org/officeDocument/2006/bibliography"/>
   </ds:schemaRefs>

</xml_diff>

<commit_message>
Ruteo estatico y protocolo VRRP
</commit_message>
<xml_diff>
--- a/Manual.docx
+++ b/Manual.docx
@@ -137,6 +137,7 @@
                 <w:lang w:eastAsia="es-GT"/>
               </w:rPr>
             </w:pPr>
+            <w:proofErr w:type="spellStart"/>
             <w:r>
               <w:rPr>
                 <w:rFonts w:ascii="Arial" w:eastAsia="Times New Roman" w:hAnsi="Arial" w:cs="Arial"/>
@@ -145,8 +146,9 @@
                 <w:szCs w:val="22"/>
                 <w:lang w:eastAsia="es-GT"/>
               </w:rPr>
-              <w:t xml:space="preserve">Jurgen Andoni </w:t>
-            </w:r>
+              <w:t>Jurgen</w:t>
+            </w:r>
+            <w:proofErr w:type="spellEnd"/>
             <w:r>
               <w:rPr>
                 <w:rFonts w:ascii="Arial" w:eastAsia="Times New Roman" w:hAnsi="Arial" w:cs="Arial"/>
@@ -155,7 +157,7 @@
                 <w:szCs w:val="22"/>
                 <w:lang w:eastAsia="es-GT"/>
               </w:rPr>
-              <w:t>Ramírez</w:t>
+              <w:t xml:space="preserve"> Andoni </w:t>
             </w:r>
             <w:r>
               <w:rPr>
@@ -165,8 +167,30 @@
                 <w:szCs w:val="22"/>
                 <w:lang w:eastAsia="es-GT"/>
               </w:rPr>
-              <w:t xml:space="preserve"> Ramírez</w:t>
-            </w:r>
+              <w:t>Ramírez</w:t>
+            </w:r>
+            <w:r>
+              <w:rPr>
+                <w:rFonts w:ascii="Arial" w:eastAsia="Times New Roman" w:hAnsi="Arial" w:cs="Arial"/>
+                <w:color w:val="000000"/>
+                <w:sz w:val="22"/>
+                <w:szCs w:val="22"/>
+                <w:lang w:eastAsia="es-GT"/>
+              </w:rPr>
+              <w:t xml:space="preserve"> </w:t>
+            </w:r>
+            <w:proofErr w:type="spellStart"/>
+            <w:r>
+              <w:rPr>
+                <w:rFonts w:ascii="Arial" w:eastAsia="Times New Roman" w:hAnsi="Arial" w:cs="Arial"/>
+                <w:color w:val="000000"/>
+                <w:sz w:val="22"/>
+                <w:szCs w:val="22"/>
+                <w:lang w:eastAsia="es-GT"/>
+              </w:rPr>
+              <w:t>Ramírez</w:t>
+            </w:r>
+            <w:proofErr w:type="spellEnd"/>
           </w:p>
         </w:tc>
       </w:tr>
@@ -227,7 +251,29 @@
                 <w:szCs w:val="22"/>
                 <w:lang w:eastAsia="es-GT"/>
               </w:rPr>
-              <w:t>Elder Aquilino Tojin Sol</w:t>
+              <w:t xml:space="preserve">Elder Aquilino </w:t>
+            </w:r>
+            <w:proofErr w:type="spellStart"/>
+            <w:r>
+              <w:rPr>
+                <w:rFonts w:ascii="Arial" w:eastAsia="Times New Roman" w:hAnsi="Arial" w:cs="Arial"/>
+                <w:color w:val="000000"/>
+                <w:sz w:val="22"/>
+                <w:szCs w:val="22"/>
+                <w:lang w:eastAsia="es-GT"/>
+              </w:rPr>
+              <w:t>Tojin</w:t>
+            </w:r>
+            <w:proofErr w:type="spellEnd"/>
+            <w:r>
+              <w:rPr>
+                <w:rFonts w:ascii="Arial" w:eastAsia="Times New Roman" w:hAnsi="Arial" w:cs="Arial"/>
+                <w:color w:val="000000"/>
+                <w:sz w:val="22"/>
+                <w:szCs w:val="22"/>
+                <w:lang w:eastAsia="es-GT"/>
+              </w:rPr>
+              <w:t xml:space="preserve"> Sol</w:t>
             </w:r>
           </w:p>
         </w:tc>
@@ -396,8 +442,21 @@
       <w:r>
         <w:t xml:space="preserve"> </w:t>
       </w:r>
-      <w:r>
-        <w:t xml:space="preserve">Ln(4)/Ln(2) = </w:t>
+      <w:proofErr w:type="spellStart"/>
+      <w:r>
+        <w:t>Ln</w:t>
+      </w:r>
+      <w:proofErr w:type="spellEnd"/>
+      <w:r>
+        <w:t>(4)/</w:t>
+      </w:r>
+      <w:proofErr w:type="spellStart"/>
+      <w:r>
+        <w:t>Ln</w:t>
+      </w:r>
+      <w:proofErr w:type="spellEnd"/>
+      <w:r>
+        <w:t xml:space="preserve">(2) = </w:t>
       </w:r>
       <w:r>
         <w:t xml:space="preserve">n </w:t>
@@ -406,7 +465,15 @@
         <w:sym w:font="Wingdings" w:char="F0E0"/>
       </w:r>
       <w:r>
-        <w:t xml:space="preserve"> n = 2</w:t>
+        <w:t xml:space="preserve"> </w:t>
+      </w:r>
+      <w:proofErr w:type="spellStart"/>
+      <w:r>
+        <w:t>n</w:t>
+      </w:r>
+      <w:proofErr w:type="spellEnd"/>
+      <w:r>
+        <w:t xml:space="preserve"> = 2</w:t>
       </w:r>
     </w:p>
     <w:p>
@@ -1868,7 +1935,6 @@
           <w:noProof/>
         </w:rPr>
       </w:pPr>
-      <w:bookmarkStart w:id="0" w:name="_GoBack"/>
       <w:r>
         <w:rPr>
           <w:noProof/>
@@ -1910,7 +1976,6 @@
           </wp:inline>
         </w:drawing>
       </w:r>
-      <w:bookmarkEnd w:id="0"/>
     </w:p>
     <w:p>
       <w:pPr>
@@ -1949,7 +2014,18 @@
         <w:ind w:left="0"/>
       </w:pPr>
       <w:r>
-        <w:t>1. Irse a configuracion de red e internet</w:t>
+        <w:t xml:space="preserve">1. Irse a </w:t>
+      </w:r>
+      <w:r>
+        <w:t>configuración</w:t>
+      </w:r>
+      <w:r>
+        <w:t xml:space="preserve"> </w:t>
+      </w:r>
+      <w:bookmarkStart w:id="0" w:name="_GoBack"/>
+      <w:bookmarkEnd w:id="0"/>
+      <w:r>
+        <w:t>de red e internet</w:t>
       </w:r>
     </w:p>
     <w:p>
@@ -1965,7 +2041,15 @@
         <w:ind w:left="0"/>
       </w:pPr>
       <w:r>
-        <w:t>3. Dirigirse a la Adaptador con el que tengamos acceso a internet, ya sea el adaptador de Ethernet o Wi-Fi</w:t>
+        <w:t xml:space="preserve">3. Dirigirse a la Adaptador con el que tengamos acceso a internet, ya sea el adaptador de Ethernet o </w:t>
+      </w:r>
+      <w:proofErr w:type="spellStart"/>
+      <w:r>
+        <w:t>Wi</w:t>
+      </w:r>
+      <w:proofErr w:type="spellEnd"/>
+      <w:r>
+        <w:t>-Fi</w:t>
       </w:r>
     </w:p>
     <w:p>
@@ -1973,7 +2057,15 @@
         <w:ind w:left="0"/>
       </w:pPr>
       <w:r>
-        <w:t>4. En las propiedades del adaptador, irse a la pestaña de uso compartido (Sharing)</w:t>
+        <w:t>4. En las propiedades del adaptador, irse a la pestaña de uso compartido (</w:t>
+      </w:r>
+      <w:proofErr w:type="spellStart"/>
+      <w:r>
+        <w:t>Sharing</w:t>
+      </w:r>
+      <w:proofErr w:type="spellEnd"/>
+      <w:r>
+        <w:t>)</w:t>
       </w:r>
     </w:p>
     <w:p>
@@ -1997,7 +2089,87 @@
       </w:pPr>
       <w:r>
         <w:lastRenderedPageBreak/>
-        <w:t>5. Habilitar la opción de Permitir que otros usuarios de otras redes se conecten a través de la conexión a Internet a este equipo (Allow other network users to connect through this computer's internet conection)</w:t>
+        <w:t>5. Habilitar la opción de Permitir que otros usuarios de otras redes se conecten a través de la conexión a Internet a este equipo (</w:t>
+      </w:r>
+      <w:proofErr w:type="spellStart"/>
+      <w:r>
+        <w:t>Allow</w:t>
+      </w:r>
+      <w:proofErr w:type="spellEnd"/>
+      <w:r>
+        <w:t xml:space="preserve"> </w:t>
+      </w:r>
+      <w:proofErr w:type="spellStart"/>
+      <w:r>
+        <w:t>other</w:t>
+      </w:r>
+      <w:proofErr w:type="spellEnd"/>
+      <w:r>
+        <w:t xml:space="preserve"> </w:t>
+      </w:r>
+      <w:proofErr w:type="spellStart"/>
+      <w:r>
+        <w:t>network</w:t>
+      </w:r>
+      <w:proofErr w:type="spellEnd"/>
+      <w:r>
+        <w:t xml:space="preserve"> </w:t>
+      </w:r>
+      <w:proofErr w:type="spellStart"/>
+      <w:r>
+        <w:t>users</w:t>
+      </w:r>
+      <w:proofErr w:type="spellEnd"/>
+      <w:r>
+        <w:t xml:space="preserve"> </w:t>
+      </w:r>
+      <w:proofErr w:type="spellStart"/>
+      <w:r>
+        <w:t>to</w:t>
+      </w:r>
+      <w:proofErr w:type="spellEnd"/>
+      <w:r>
+        <w:t xml:space="preserve"> </w:t>
+      </w:r>
+      <w:proofErr w:type="spellStart"/>
+      <w:r>
+        <w:t>connect</w:t>
+      </w:r>
+      <w:proofErr w:type="spellEnd"/>
+      <w:r>
+        <w:t xml:space="preserve"> </w:t>
+      </w:r>
+      <w:proofErr w:type="spellStart"/>
+      <w:r>
+        <w:t>through</w:t>
+      </w:r>
+      <w:proofErr w:type="spellEnd"/>
+      <w:r>
+        <w:t xml:space="preserve"> </w:t>
+      </w:r>
+      <w:proofErr w:type="spellStart"/>
+      <w:r>
+        <w:t>this</w:t>
+      </w:r>
+      <w:proofErr w:type="spellEnd"/>
+      <w:r>
+        <w:t xml:space="preserve"> </w:t>
+      </w:r>
+      <w:proofErr w:type="spellStart"/>
+      <w:r>
+        <w:t>computer's</w:t>
+      </w:r>
+      <w:proofErr w:type="spellEnd"/>
+      <w:r>
+        <w:t xml:space="preserve"> internet </w:t>
+      </w:r>
+      <w:proofErr w:type="spellStart"/>
+      <w:r>
+        <w:t>conection</w:t>
+      </w:r>
+      <w:proofErr w:type="spellEnd"/>
+      <w:r>
+        <w:t>)</w:t>
       </w:r>
     </w:p>
     <w:p>
@@ -2005,7 +2177,13 @@
         <w:ind w:left="0"/>
       </w:pPr>
       <w:r>
-        <w:t xml:space="preserve">6. El lista de los adaptadores seleccionar el que vamos a utilizar en la Cloud en GNS3, en este caso </w:t>
+        <w:t xml:space="preserve">6. </w:t>
+      </w:r>
+      <w:r>
+        <w:t>La lista</w:t>
+      </w:r>
+      <w:r>
+        <w:t xml:space="preserve"> de los adaptadores seleccionar el que vamos a utilizar en la Cloud en GNS3, en este caso </w:t>
       </w:r>
     </w:p>
     <w:p>
@@ -2013,7 +2191,21 @@
         <w:ind w:left="0"/>
       </w:pPr>
       <w:r>
-        <w:t xml:space="preserve">   se eligio 'VMware Network Adapter VMnet8'</w:t>
+        <w:t xml:space="preserve">   se </w:t>
+      </w:r>
+      <w:r>
+        <w:t>eligió</w:t>
+      </w:r>
+      <w:r>
+        <w:t xml:space="preserve"> 'VMware Network </w:t>
+      </w:r>
+      <w:proofErr w:type="spellStart"/>
+      <w:r>
+        <w:t>Adapter</w:t>
+      </w:r>
+      <w:proofErr w:type="spellEnd"/>
+      <w:r>
+        <w:t xml:space="preserve"> VMnet8'</w:t>
       </w:r>
     </w:p>
     <w:sectPr>
@@ -2136,7 +2328,7 @@
                       </a:effectLst>
                       <a:extLst>
                         <a:ext uri="{C572A759-6A51-4108-AA02-DFA0A04FC94B}">
-                          <ma14:wrappingTextBoxFlag xmlns:o="urn:schemas-microsoft-com:office:office" xmlns:v="urn:schemas-microsoft-com:vml" xmlns:w10="urn:schemas-microsoft-com:office:word" xmlns:w="http://schemas.openxmlformats.org/wordprocessingml/2006/main" xmlns:p="http://schemas.openxmlformats.org/presentationml/2006/main" xmlns="" xmlns:lc="http://schemas.openxmlformats.org/drawingml/2006/lockedCanvas" xmlns:ma14="http://schemas.microsoft.com/office/mac/drawingml/2011/main" val="1"/>
+                          <ma14:wrappingTextBoxFlag xmlns:ma14="http://schemas.microsoft.com/office/mac/drawingml/2011/main" xmlns:lc="http://schemas.openxmlformats.org/drawingml/2006/lockedCanvas" xmlns="" xmlns:p="http://schemas.openxmlformats.org/presentationml/2006/main" xmlns:w="http://schemas.openxmlformats.org/wordprocessingml/2006/main" xmlns:w10="urn:schemas-microsoft-com:office:word" xmlns:v="urn:schemas-microsoft-com:vml" xmlns:o="urn:schemas-microsoft-com:office:office" val="1"/>
                         </a:ext>
                       </a:extLst>
                     </wps:spPr>
@@ -2702,7 +2894,7 @@
     </w:rPrDefault>
     <w:pPrDefault/>
   </w:docDefaults>
-  <w:latentStyles w:defLockedState="0" w:defUIPriority="99" w:defSemiHidden="0" w:defUnhideWhenUsed="0" w:defQFormat="0" w:count="377">
+  <w:latentStyles w:defLockedState="0" w:defUIPriority="99" w:defSemiHidden="0" w:defUnhideWhenUsed="0" w:defQFormat="0" w:count="376">
     <w:lsdException w:name="Normal" w:uiPriority="0" w:qFormat="1"/>
     <w:lsdException w:name="heading 1" w:uiPriority="8" w:qFormat="1"/>
     <w:lsdException w:name="heading 2" w:semiHidden="1" w:uiPriority="9" w:unhideWhenUsed="1" w:qFormat="1"/>
@@ -2808,6 +3000,7 @@
     <w:lsdException w:name="HTML Sample" w:semiHidden="1" w:unhideWhenUsed="1"/>
     <w:lsdException w:name="HTML Typewriter" w:semiHidden="1" w:unhideWhenUsed="1"/>
     <w:lsdException w:name="HTML Variable" w:semiHidden="1" w:unhideWhenUsed="1"/>
+    <w:lsdException w:name="Normal Table" w:semiHidden="1" w:unhideWhenUsed="1"/>
     <w:lsdException w:name="annotation subject" w:semiHidden="1" w:unhideWhenUsed="1"/>
     <w:lsdException w:name="No List" w:semiHidden="1" w:unhideWhenUsed="1"/>
     <w:lsdException w:name="Outline List 1" w:semiHidden="1" w:unhideWhenUsed="1"/>
@@ -2854,8 +3047,10 @@
     <w:lsdException w:name="Table Subtle 2" w:semiHidden="1" w:unhideWhenUsed="1"/>
     <w:lsdException w:name="Table Web 1" w:semiHidden="1" w:unhideWhenUsed="1"/>
     <w:lsdException w:name="Table Web 2" w:semiHidden="1" w:unhideWhenUsed="1"/>
+    <w:lsdException w:name="Table Web 3" w:semiHidden="1" w:unhideWhenUsed="1"/>
     <w:lsdException w:name="Balloon Text" w:semiHidden="1" w:unhideWhenUsed="1"/>
     <w:lsdException w:name="Table Grid" w:uiPriority="39"/>
+    <w:lsdException w:name="Table Theme" w:semiHidden="1" w:unhideWhenUsed="1"/>
     <w:lsdException w:name="Placeholder Text" w:semiHidden="1"/>
     <w:lsdException w:name="No Spacing" w:uiPriority="1" w:qFormat="1"/>
     <w:lsdException w:name="Light Shading" w:uiPriority="60"/>
@@ -3076,7 +3271,6 @@
     <w:lsdException w:name="Hashtag" w:semiHidden="1" w:unhideWhenUsed="1"/>
     <w:lsdException w:name="Unresolved Mention" w:semiHidden="1" w:unhideWhenUsed="1"/>
     <w:lsdException w:name="Smart Link" w:semiHidden="1" w:unhideWhenUsed="1"/>
-    <w:lsdException w:name="Smart Link Error" w:semiHidden="1" w:unhideWhenUsed="1"/>
   </w:latentStyles>
   <w:style w:type="paragraph" w:default="1" w:styleId="Normal">
     <w:name w:val="Normal"/>
@@ -3792,12 +3986,12 @@
 </file>
 
 <file path=customXml/item1.xml><?xml version="1.0" encoding="utf-8"?>
-<p:properties xmlns:p="http://schemas.microsoft.com/office/2006/metadata/properties" xmlns:xsi="http://www.w3.org/2001/XMLSchema-instance" xmlns:pc="http://schemas.microsoft.com/office/infopath/2007/PartnerControls">
-  <documentManagement>
-    <Status xmlns="71af3243-3dd4-4a8d-8c0d-dd76da1f02a5">Not started</Status>
-    <MediaServiceKeyPoints xmlns="71af3243-3dd4-4a8d-8c0d-dd76da1f02a5" xsi:nil="true"/>
-  </documentManagement>
-</p:properties>
+<?mso-contentType ?>
+<FormTemplates xmlns="http://schemas.microsoft.com/sharepoint/v3/contenttype/forms">
+  <Display>DocumentLibraryForm</Display>
+  <Edit>DocumentLibraryForm</Edit>
+  <New>DocumentLibraryForm</New>
+</FormTemplates>
 </file>
 
 <file path=customXml/item2.xml><?xml version="1.0" encoding="utf-8"?>
@@ -4022,12 +4216,12 @@
 </file>
 
 <file path=customXml/item3.xml><?xml version="1.0" encoding="utf-8"?>
-<?mso-contentType ?>
-<FormTemplates xmlns="http://schemas.microsoft.com/sharepoint/v3/contenttype/forms">
-  <Display>DocumentLibraryForm</Display>
-  <Edit>DocumentLibraryForm</Edit>
-  <New>DocumentLibraryForm</New>
-</FormTemplates>
+<p:properties xmlns:p="http://schemas.microsoft.com/office/2006/metadata/properties" xmlns:xsi="http://www.w3.org/2001/XMLSchema-instance" xmlns:pc="http://schemas.microsoft.com/office/infopath/2007/PartnerControls">
+  <documentManagement>
+    <Status xmlns="71af3243-3dd4-4a8d-8c0d-dd76da1f02a5">Not started</Status>
+    <MediaServiceKeyPoints xmlns="71af3243-3dd4-4a8d-8c0d-dd76da1f02a5" xsi:nil="true"/>
+  </documentManagement>
+</p:properties>
 </file>
 
 <file path=customXml/item4.xml><?xml version="1.0" encoding="utf-8"?>
@@ -4035,11 +4229,9 @@
 </file>
 
 <file path=customXml/itemProps1.xml><?xml version="1.0" encoding="utf-8"?>
-<ds:datastoreItem xmlns:ds="http://schemas.openxmlformats.org/officeDocument/2006/customXml" ds:itemID="{D072AD07-53A3-41FC-A530-2744C14395A4}">
+<ds:datastoreItem xmlns:ds="http://schemas.openxmlformats.org/officeDocument/2006/customXml" ds:itemID="{EA04023A-A2A1-445E-8B7C-04FB2DBA5906}">
   <ds:schemaRefs>
-    <ds:schemaRef ds:uri="http://schemas.microsoft.com/office/2006/metadata/properties"/>
-    <ds:schemaRef ds:uri="http://schemas.microsoft.com/office/infopath/2007/PartnerControls"/>
-    <ds:schemaRef ds:uri="71af3243-3dd4-4a8d-8c0d-dd76da1f02a5"/>
+    <ds:schemaRef ds:uri="http://schemas.microsoft.com/sharepoint/v3/contenttype/forms"/>
   </ds:schemaRefs>
 </ds:datastoreItem>
 </file>
@@ -4064,15 +4256,17 @@
 </file>
 
 <file path=customXml/itemProps3.xml><?xml version="1.0" encoding="utf-8"?>
-<ds:datastoreItem xmlns:ds="http://schemas.openxmlformats.org/officeDocument/2006/customXml" ds:itemID="{EA04023A-A2A1-445E-8B7C-04FB2DBA5906}">
+<ds:datastoreItem xmlns:ds="http://schemas.openxmlformats.org/officeDocument/2006/customXml" ds:itemID="{D072AD07-53A3-41FC-A530-2744C14395A4}">
   <ds:schemaRefs>
-    <ds:schemaRef ds:uri="http://schemas.microsoft.com/sharepoint/v3/contenttype/forms"/>
+    <ds:schemaRef ds:uri="http://schemas.microsoft.com/office/2006/metadata/properties"/>
+    <ds:schemaRef ds:uri="http://schemas.microsoft.com/office/infopath/2007/PartnerControls"/>
+    <ds:schemaRef ds:uri="71af3243-3dd4-4a8d-8c0d-dd76da1f02a5"/>
   </ds:schemaRefs>
 </ds:datastoreItem>
 </file>
 
 <file path=customXml/itemProps4.xml><?xml version="1.0" encoding="utf-8"?>
-<ds:datastoreItem xmlns:ds="http://schemas.openxmlformats.org/officeDocument/2006/customXml" ds:itemID="{71BE9172-1D88-49FB-9BAC-E1A08DECC0D7}">
+<ds:datastoreItem xmlns:ds="http://schemas.openxmlformats.org/officeDocument/2006/customXml" ds:itemID="{F5380E2D-B1EF-481B-98F2-1CCEBE901627}">
   <ds:schemaRefs>
     <ds:schemaRef ds:uri="http://schemas.openxmlformats.org/officeDocument/2006/bibliography"/>
   </ds:schemaRefs>

</xml_diff>